<commit_message>
Criando um Pull Request
</commit_message>
<xml_diff>
--- a/GuiaRapidoGit.docx
+++ b/GuiaRapidoGit.docx
@@ -40,7 +40,113 @@
             <w14:round/>
           </w14:textOutline>
         </w:rPr>
-        <w:t>Guia Rápido Git</w:t>
+        <w:t xml:space="preserve">Guia Rápido </w:t>
+      </w:r>
+      <w:proofErr w:type="spellStart"/>
+      <w:r>
+        <w:rPr>
+          <w:b/>
+          <w:bCs/>
+          <w:color w:val="000000" w:themeColor="text1"/>
+          <w:spacing w:val="0"/>
+          <w14:shadow w14:blurRad="38100" w14:dist="19050" w14:dir="2700000" w14:sx="100000" w14:sy="100000" w14:kx="0" w14:ky="0" w14:algn="tl">
+            <w14:schemeClr w14:val="dk1">
+              <w14:alpha w14:val="60000"/>
+            </w14:schemeClr>
+          </w14:shadow>
+          <w14:textOutline w14:w="0" w14:cap="flat" w14:cmpd="sng" w14:algn="ctr">
+            <w14:noFill/>
+            <w14:prstDash w14:val="solid"/>
+            <w14:round/>
+          </w14:textOutline>
+        </w:rPr>
+        <w:t>Git</w:t>
+      </w:r>
+      <w:proofErr w:type="spellEnd"/>
+    </w:p>
+    <w:p>
+      <w:pPr>
+        <w:pStyle w:val="Ttulo3"/>
+        <w:jc w:val="center"/>
+        <w:rPr>
+          <w:color w:val="000000" w:themeColor="text1"/>
+          <w14:shadow w14:blurRad="38100" w14:dist="19050" w14:dir="2700000" w14:sx="100000" w14:sy="100000" w14:kx="0" w14:ky="0" w14:algn="tl">
+            <w14:schemeClr w14:val="dk1">
+              <w14:alpha w14:val="60000"/>
+            </w14:schemeClr>
+          </w14:shadow>
+          <w14:textOutline w14:w="0" w14:cap="flat" w14:cmpd="sng" w14:algn="ctr">
+            <w14:noFill/>
+            <w14:prstDash w14:val="solid"/>
+            <w14:round/>
+          </w14:textOutline>
+        </w:rPr>
+      </w:pPr>
+      <w:r>
+        <w:rPr>
+          <w:color w:val="000000" w:themeColor="text1"/>
+          <w14:shadow w14:blurRad="38100" w14:dist="19050" w14:dir="2700000" w14:sx="100000" w14:sy="100000" w14:kx="0" w14:ky="0" w14:algn="tl">
+            <w14:schemeClr w14:val="dk1">
+              <w14:alpha w14:val="60000"/>
+            </w14:schemeClr>
+          </w14:shadow>
+          <w14:textOutline w14:w="0" w14:cap="flat" w14:cmpd="sng" w14:algn="ctr">
+            <w14:noFill/>
+            <w14:prstDash w14:val="solid"/>
+            <w14:round/>
+          </w14:textOutline>
+        </w:rPr>
+        <w:t>(</w:t>
+      </w:r>
+      <w:r>
+        <w:rPr>
+          <w:color w:val="000000" w:themeColor="text1"/>
+          <w14:shadow w14:blurRad="38100" w14:dist="19050" w14:dir="2700000" w14:sx="100000" w14:sy="100000" w14:kx="0" w14:ky="0" w14:algn="tl">
+            <w14:schemeClr w14:val="dk1">
+              <w14:alpha w14:val="60000"/>
+            </w14:schemeClr>
+          </w14:shadow>
+          <w14:textOutline w14:w="0" w14:cap="flat" w14:cmpd="sng" w14:algn="ctr">
+            <w14:noFill/>
+            <w14:prstDash w14:val="solid"/>
+            <w14:round/>
+          </w14:textOutline>
+        </w:rPr>
+        <w:t xml:space="preserve">usando </w:t>
+      </w:r>
+      <w:proofErr w:type="spellStart"/>
+      <w:r>
+        <w:rPr>
+          <w:color w:val="000000" w:themeColor="text1"/>
+          <w14:shadow w14:blurRad="38100" w14:dist="19050" w14:dir="2700000" w14:sx="100000" w14:sy="100000" w14:kx="0" w14:ky="0" w14:algn="tl">
+            <w14:schemeClr w14:val="dk1">
+              <w14:alpha w14:val="60000"/>
+            </w14:schemeClr>
+          </w14:shadow>
+          <w14:textOutline w14:w="0" w14:cap="flat" w14:cmpd="sng" w14:algn="ctr">
+            <w14:noFill/>
+            <w14:prstDash w14:val="solid"/>
+            <w14:round/>
+          </w14:textOutline>
+        </w:rPr>
+        <w:t>github</w:t>
+      </w:r>
+      <w:proofErr w:type="spellEnd"/>
+      <w:r>
+        <w:rPr>
+          <w:color w:val="000000" w:themeColor="text1"/>
+          <w14:shadow w14:blurRad="38100" w14:dist="19050" w14:dir="2700000" w14:sx="100000" w14:sy="100000" w14:kx="0" w14:ky="0" w14:algn="tl">
+            <w14:schemeClr w14:val="dk1">
+              <w14:alpha w14:val="60000"/>
+            </w14:schemeClr>
+          </w14:shadow>
+          <w14:textOutline w14:w="0" w14:cap="flat" w14:cmpd="sng" w14:algn="ctr">
+            <w14:noFill/>
+            <w14:prstDash w14:val="solid"/>
+            <w14:round/>
+          </w14:textOutline>
+        </w:rPr>
+        <w:t>)</w:t>
       </w:r>
     </w:p>
     <w:p/>
@@ -62,29 +168,76 @@
           </w14:textOutline>
         </w:rPr>
       </w:pPr>
-      <w:r>
-        <w:rPr>
-          <w:bCs/>
-          <w:color w:val="000000" w:themeColor="text1"/>
-          <w14:shadow w14:blurRad="38100" w14:dist="19050" w14:dir="2700000" w14:sx="100000" w14:sy="100000" w14:kx="0" w14:ky="0" w14:algn="tl">
-            <w14:schemeClr w14:val="dk1">
-              <w14:alpha w14:val="60000"/>
-            </w14:schemeClr>
-          </w14:shadow>
-          <w14:textOutline w14:w="0" w14:cap="flat" w14:cmpd="sng" w14:algn="ctr">
-            <w14:noFill/>
-            <w14:prstDash w14:val="solid"/>
-            <w14:round/>
-          </w14:textOutline>
-        </w:rPr>
-        <w:t>Git init</w:t>
-      </w:r>
-    </w:p>
-    <w:p>
-      <w:r>
-        <w:t>Inicializar Git (criar repositório).</w:t>
-      </w:r>
-    </w:p>
+      <w:proofErr w:type="spellStart"/>
+      <w:r>
+        <w:rPr>
+          <w:bCs/>
+          <w:color w:val="000000" w:themeColor="text1"/>
+          <w14:shadow w14:blurRad="38100" w14:dist="19050" w14:dir="2700000" w14:sx="100000" w14:sy="100000" w14:kx="0" w14:ky="0" w14:algn="tl">
+            <w14:schemeClr w14:val="dk1">
+              <w14:alpha w14:val="60000"/>
+            </w14:schemeClr>
+          </w14:shadow>
+          <w14:textOutline w14:w="0" w14:cap="flat" w14:cmpd="sng" w14:algn="ctr">
+            <w14:noFill/>
+            <w14:prstDash w14:val="solid"/>
+            <w14:round/>
+          </w14:textOutline>
+        </w:rPr>
+        <w:t>Git</w:t>
+      </w:r>
+      <w:proofErr w:type="spellEnd"/>
+      <w:r>
+        <w:rPr>
+          <w:bCs/>
+          <w:color w:val="000000" w:themeColor="text1"/>
+          <w14:shadow w14:blurRad="38100" w14:dist="19050" w14:dir="2700000" w14:sx="100000" w14:sy="100000" w14:kx="0" w14:ky="0" w14:algn="tl">
+            <w14:schemeClr w14:val="dk1">
+              <w14:alpha w14:val="60000"/>
+            </w14:schemeClr>
+          </w14:shadow>
+          <w14:textOutline w14:w="0" w14:cap="flat" w14:cmpd="sng" w14:algn="ctr">
+            <w14:noFill/>
+            <w14:prstDash w14:val="solid"/>
+            <w14:round/>
+          </w14:textOutline>
+        </w:rPr>
+        <w:t xml:space="preserve"> </w:t>
+      </w:r>
+      <w:proofErr w:type="spellStart"/>
+      <w:r>
+        <w:rPr>
+          <w:bCs/>
+          <w:color w:val="000000" w:themeColor="text1"/>
+          <w14:shadow w14:blurRad="38100" w14:dist="19050" w14:dir="2700000" w14:sx="100000" w14:sy="100000" w14:kx="0" w14:ky="0" w14:algn="tl">
+            <w14:schemeClr w14:val="dk1">
+              <w14:alpha w14:val="60000"/>
+            </w14:schemeClr>
+          </w14:shadow>
+          <w14:textOutline w14:w="0" w14:cap="flat" w14:cmpd="sng" w14:algn="ctr">
+            <w14:noFill/>
+            <w14:prstDash w14:val="solid"/>
+            <w14:round/>
+          </w14:textOutline>
+        </w:rPr>
+        <w:t>init</w:t>
+      </w:r>
+      <w:proofErr w:type="spellEnd"/>
+    </w:p>
+    <w:p>
+      <w:r>
+        <w:t xml:space="preserve">Inicializar </w:t>
+      </w:r>
+      <w:proofErr w:type="spellStart"/>
+      <w:r>
+        <w:t>Git</w:t>
+      </w:r>
+      <w:proofErr w:type="spellEnd"/>
+      <w:r>
+        <w:t xml:space="preserve"> (criar repositório).</w:t>
+      </w:r>
+    </w:p>
+    <w:p/>
     <w:p>
       <w:r>
         <w:rPr>
@@ -103,151 +256,6 @@
                 <pic:pic xmlns:pic="http://schemas.openxmlformats.org/drawingml/2006/picture">
                   <pic:nvPicPr>
                     <pic:cNvPr id="1" name="Imagem 1" descr="Texto&#10;&#10;Descrição gerada automaticamente"/>
-                    <pic:cNvPicPr/>
-                  </pic:nvPicPr>
-                  <pic:blipFill>
-                    <a:blip r:embed="rId4"/>
-                    <a:stretch>
-                      <a:fillRect/>
-                    </a:stretch>
-                  </pic:blipFill>
-                  <pic:spPr>
-                    <a:xfrm>
-                      <a:off x="0" y="0"/>
-                      <a:ext cx="5400040" cy="5345430"/>
-                    </a:xfrm>
-                    <a:prstGeom prst="rect">
-                      <a:avLst/>
-                    </a:prstGeom>
-                  </pic:spPr>
-                </pic:pic>
-              </a:graphicData>
-            </a:graphic>
-          </wp:inline>
-        </w:drawing>
-      </w:r>
-    </w:p>
-    <w:p/>
-    <w:p>
-      <w:pPr>
-        <w:pStyle w:val="Ttulo1"/>
-        <w:rPr>
-          <w:bCs/>
-          <w:color w:val="000000" w:themeColor="text1"/>
-          <w14:shadow w14:blurRad="38100" w14:dist="19050" w14:dir="2700000" w14:sx="100000" w14:sy="100000" w14:kx="0" w14:ky="0" w14:algn="tl">
-            <w14:schemeClr w14:val="dk1">
-              <w14:alpha w14:val="60000"/>
-            </w14:schemeClr>
-          </w14:shadow>
-          <w14:textOutline w14:w="0" w14:cap="flat" w14:cmpd="sng" w14:algn="ctr">
-            <w14:noFill/>
-            <w14:prstDash w14:val="solid"/>
-            <w14:round/>
-          </w14:textOutline>
-        </w:rPr>
-      </w:pPr>
-    </w:p>
-    <w:p/>
-    <w:p>
-      <w:pPr>
-        <w:pStyle w:val="Ttulo1"/>
-        <w:rPr>
-          <w:bCs/>
-          <w:color w:val="000000" w:themeColor="text1"/>
-          <w14:shadow w14:blurRad="38100" w14:dist="19050" w14:dir="2700000" w14:sx="100000" w14:sy="100000" w14:kx="0" w14:ky="0" w14:algn="tl">
-            <w14:schemeClr w14:val="dk1">
-              <w14:alpha w14:val="60000"/>
-            </w14:schemeClr>
-          </w14:shadow>
-          <w14:textOutline w14:w="0" w14:cap="flat" w14:cmpd="sng" w14:algn="ctr">
-            <w14:noFill/>
-            <w14:prstDash w14:val="solid"/>
-            <w14:round/>
-          </w14:textOutline>
-        </w:rPr>
-      </w:pPr>
-    </w:p>
-    <w:p/>
-    <w:p>
-      <w:pPr>
-        <w:pStyle w:val="Ttulo1"/>
-        <w:rPr>
-          <w:bCs/>
-          <w:color w:val="000000" w:themeColor="text1"/>
-          <w14:shadow w14:blurRad="38100" w14:dist="19050" w14:dir="2700000" w14:sx="100000" w14:sy="100000" w14:kx="0" w14:ky="0" w14:algn="tl">
-            <w14:schemeClr w14:val="dk1">
-              <w14:alpha w14:val="60000"/>
-            </w14:schemeClr>
-          </w14:shadow>
-          <w14:textOutline w14:w="0" w14:cap="flat" w14:cmpd="sng" w14:algn="ctr">
-            <w14:noFill/>
-            <w14:prstDash w14:val="solid"/>
-            <w14:round/>
-          </w14:textOutline>
-        </w:rPr>
-      </w:pPr>
-      <w:r>
-        <w:rPr>
-          <w:bCs/>
-          <w:color w:val="000000" w:themeColor="text1"/>
-          <w14:shadow w14:blurRad="38100" w14:dist="19050" w14:dir="2700000" w14:sx="100000" w14:sy="100000" w14:kx="0" w14:ky="0" w14:algn="tl">
-            <w14:schemeClr w14:val="dk1">
-              <w14:alpha w14:val="60000"/>
-            </w14:schemeClr>
-          </w14:shadow>
-          <w14:textOutline w14:w="0" w14:cap="flat" w14:cmpd="sng" w14:algn="ctr">
-            <w14:noFill/>
-            <w14:prstDash w14:val="solid"/>
-            <w14:round/>
-          </w14:textOutline>
-        </w:rPr>
-        <w:lastRenderedPageBreak/>
-        <w:t xml:space="preserve">Git </w:t>
-      </w:r>
-      <w:r>
-        <w:rPr>
-          <w:bCs/>
-          <w:color w:val="000000" w:themeColor="text1"/>
-          <w14:shadow w14:blurRad="38100" w14:dist="19050" w14:dir="2700000" w14:sx="100000" w14:sy="100000" w14:kx="0" w14:ky="0" w14:algn="tl">
-            <w14:schemeClr w14:val="dk1">
-              <w14:alpha w14:val="60000"/>
-            </w14:schemeClr>
-          </w14:shadow>
-          <w14:textOutline w14:w="0" w14:cap="flat" w14:cmpd="sng" w14:algn="ctr">
-            <w14:noFill/>
-            <w14:prstDash w14:val="solid"/>
-            <w14:round/>
-          </w14:textOutline>
-        </w:rPr>
-        <w:t>clone</w:t>
-      </w:r>
-    </w:p>
-    <w:p>
-      <w:r>
-        <w:t>Comando para clonar um repositório</w:t>
-      </w:r>
-      <w:r>
-        <w:t>.</w:t>
-      </w:r>
-    </w:p>
-    <w:p>
-      <w:r>
-        <w:rPr>
-          <w:noProof/>
-        </w:rPr>
-        <w:drawing>
-          <wp:inline distT="0" distB="0" distL="0" distR="0" wp14:anchorId="5D0CA77B" wp14:editId="5DC7E5F4">
-            <wp:extent cx="5400040" cy="5345430"/>
-            <wp:effectExtent l="0" t="0" r="0" b="7620"/>
-            <wp:docPr id="3" name="Imagem 3" descr="Texto&#10;&#10;Descrição gerada automaticamente"/>
-            <wp:cNvGraphicFramePr>
-              <a:graphicFrameLocks xmlns:a="http://schemas.openxmlformats.org/drawingml/2006/main" noChangeAspect="1"/>
-            </wp:cNvGraphicFramePr>
-            <a:graphic xmlns:a="http://schemas.openxmlformats.org/drawingml/2006/main">
-              <a:graphicData uri="http://schemas.openxmlformats.org/drawingml/2006/picture">
-                <pic:pic xmlns:pic="http://schemas.openxmlformats.org/drawingml/2006/picture">
-                  <pic:nvPicPr>
-                    <pic:cNvPr id="3" name="Imagem 3" descr="Texto&#10;&#10;Descrição gerada automaticamente"/>
                     <pic:cNvPicPr/>
                   </pic:nvPicPr>
                   <pic:blipFill>
@@ -273,14 +281,6 @@
       </w:r>
     </w:p>
     <w:p/>
-    <w:p/>
-    <w:p/>
-    <w:p/>
-    <w:p/>
-    <w:p/>
-    <w:p/>
-    <w:p/>
-    <w:p/>
     <w:p>
       <w:pPr>
         <w:pStyle w:val="Ttulo1"/>
@@ -299,6 +299,28 @@
           </w14:textOutline>
         </w:rPr>
       </w:pPr>
+    </w:p>
+    <w:p/>
+    <w:p/>
+    <w:p>
+      <w:pPr>
+        <w:pStyle w:val="Ttulo1"/>
+        <w:rPr>
+          <w:bCs/>
+          <w:color w:val="000000" w:themeColor="text1"/>
+          <w14:shadow w14:blurRad="38100" w14:dist="19050" w14:dir="2700000" w14:sx="100000" w14:sy="100000" w14:kx="0" w14:ky="0" w14:algn="tl">
+            <w14:schemeClr w14:val="dk1">
+              <w14:alpha w14:val="60000"/>
+            </w14:schemeClr>
+          </w14:shadow>
+          <w14:textOutline w14:w="0" w14:cap="flat" w14:cmpd="sng" w14:algn="ctr">
+            <w14:noFill/>
+            <w14:prstDash w14:val="solid"/>
+            <w14:round/>
+          </w14:textOutline>
+        </w:rPr>
+      </w:pPr>
+      <w:proofErr w:type="spellStart"/>
       <w:r>
         <w:rPr>
           <w:bCs/>
@@ -315,38 +337,63 @@
           </w14:textOutline>
         </w:rPr>
         <w:lastRenderedPageBreak/>
-        <w:t xml:space="preserve">Git </w:t>
-      </w:r>
-      <w:r>
-        <w:rPr>
-          <w:bCs/>
-          <w:color w:val="000000" w:themeColor="text1"/>
-          <w14:shadow w14:blurRad="38100" w14:dist="19050" w14:dir="2700000" w14:sx="100000" w14:sy="100000" w14:kx="0" w14:ky="0" w14:algn="tl">
-            <w14:schemeClr w14:val="dk1">
-              <w14:alpha w14:val="60000"/>
-            </w14:schemeClr>
-          </w14:shadow>
-          <w14:textOutline w14:w="0" w14:cap="flat" w14:cmpd="sng" w14:algn="ctr">
-            <w14:noFill/>
-            <w14:prstDash w14:val="solid"/>
-            <w14:round/>
-          </w14:textOutline>
-        </w:rPr>
-        <w:t>status</w:t>
-      </w:r>
-    </w:p>
-    <w:p>
-      <w:r>
-        <w:t>Serve para verificar status/alterações do repositório local.</w:t>
-      </w:r>
-    </w:p>
-    <w:p>
-      <w:r>
+        <w:t>Git</w:t>
+      </w:r>
+      <w:proofErr w:type="spellEnd"/>
+      <w:r>
+        <w:rPr>
+          <w:bCs/>
+          <w:color w:val="000000" w:themeColor="text1"/>
+          <w14:shadow w14:blurRad="38100" w14:dist="19050" w14:dir="2700000" w14:sx="100000" w14:sy="100000" w14:kx="0" w14:ky="0" w14:algn="tl">
+            <w14:schemeClr w14:val="dk1">
+              <w14:alpha w14:val="60000"/>
+            </w14:schemeClr>
+          </w14:shadow>
+          <w14:textOutline w14:w="0" w14:cap="flat" w14:cmpd="sng" w14:algn="ctr">
+            <w14:noFill/>
+            <w14:prstDash w14:val="solid"/>
+            <w14:round/>
+          </w14:textOutline>
+        </w:rPr>
+        <w:t xml:space="preserve"> </w:t>
+      </w:r>
+      <w:r>
+        <w:rPr>
+          <w:bCs/>
+          <w:color w:val="000000" w:themeColor="text1"/>
+          <w14:shadow w14:blurRad="38100" w14:dist="19050" w14:dir="2700000" w14:sx="100000" w14:sy="100000" w14:kx="0" w14:ky="0" w14:algn="tl">
+            <w14:schemeClr w14:val="dk1">
+              <w14:alpha w14:val="60000"/>
+            </w14:schemeClr>
+          </w14:shadow>
+          <w14:textOutline w14:w="0" w14:cap="flat" w14:cmpd="sng" w14:algn="ctr">
+            <w14:noFill/>
+            <w14:prstDash w14:val="solid"/>
+            <w14:round/>
+          </w14:textOutline>
+        </w:rPr>
+        <w:t>clone</w:t>
+      </w:r>
+    </w:p>
+    <w:p>
+      <w:r>
+        <w:t>Comando para clonar um repositório</w:t>
+      </w:r>
+      <w:r>
+        <w:t>.</w:t>
+      </w:r>
+    </w:p>
+    <w:p/>
+    <w:p>
+      <w:r>
+        <w:rPr>
+          <w:noProof/>
+        </w:rPr>
         <w:drawing>
-          <wp:inline distT="0" distB="0" distL="0" distR="0" wp14:anchorId="1097E398" wp14:editId="56842F15">
+          <wp:inline distT="0" distB="0" distL="0" distR="0" wp14:anchorId="5D0CA77B" wp14:editId="5DC7E5F4">
             <wp:extent cx="5400040" cy="5345430"/>
             <wp:effectExtent l="0" t="0" r="0" b="7620"/>
-            <wp:docPr id="2" name="Imagem 2" descr="Texto&#10;&#10;Descrição gerada automaticamente"/>
+            <wp:docPr id="3" name="Imagem 3" descr="Texto&#10;&#10;Descrição gerada automaticamente"/>
             <wp:cNvGraphicFramePr>
               <a:graphicFrameLocks xmlns:a="http://schemas.openxmlformats.org/drawingml/2006/main" noChangeAspect="1"/>
             </wp:cNvGraphicFramePr>
@@ -354,7 +401,7 @@
               <a:graphicData uri="http://schemas.openxmlformats.org/drawingml/2006/picture">
                 <pic:pic xmlns:pic="http://schemas.openxmlformats.org/drawingml/2006/picture">
                   <pic:nvPicPr>
-                    <pic:cNvPr id="2" name="Imagem 2" descr="Texto&#10;&#10;Descrição gerada automaticamente"/>
+                    <pic:cNvPr id="3" name="Imagem 3" descr="Texto&#10;&#10;Descrição gerada automaticamente"/>
                     <pic:cNvPicPr/>
                   </pic:nvPicPr>
                   <pic:blipFill>
@@ -388,7 +435,6 @@
     <w:p/>
     <w:p/>
     <w:p/>
-    <w:p/>
     <w:p>
       <w:pPr>
         <w:pStyle w:val="Ttulo1"/>
@@ -407,6 +453,7 @@
           </w14:textOutline>
         </w:rPr>
       </w:pPr>
+      <w:proofErr w:type="spellStart"/>
       <w:r>
         <w:rPr>
           <w:bCs/>
@@ -423,8 +470,169 @@
           </w14:textOutline>
         </w:rPr>
         <w:lastRenderedPageBreak/>
-        <w:t xml:space="preserve">Git </w:t>
-      </w:r>
+        <w:t>Git</w:t>
+      </w:r>
+      <w:proofErr w:type="spellEnd"/>
+      <w:r>
+        <w:rPr>
+          <w:bCs/>
+          <w:color w:val="000000" w:themeColor="text1"/>
+          <w14:shadow w14:blurRad="38100" w14:dist="19050" w14:dir="2700000" w14:sx="100000" w14:sy="100000" w14:kx="0" w14:ky="0" w14:algn="tl">
+            <w14:schemeClr w14:val="dk1">
+              <w14:alpha w14:val="60000"/>
+            </w14:schemeClr>
+          </w14:shadow>
+          <w14:textOutline w14:w="0" w14:cap="flat" w14:cmpd="sng" w14:algn="ctr">
+            <w14:noFill/>
+            <w14:prstDash w14:val="solid"/>
+            <w14:round/>
+          </w14:textOutline>
+        </w:rPr>
+        <w:t xml:space="preserve"> </w:t>
+      </w:r>
+      <w:r>
+        <w:rPr>
+          <w:bCs/>
+          <w:color w:val="000000" w:themeColor="text1"/>
+          <w14:shadow w14:blurRad="38100" w14:dist="19050" w14:dir="2700000" w14:sx="100000" w14:sy="100000" w14:kx="0" w14:ky="0" w14:algn="tl">
+            <w14:schemeClr w14:val="dk1">
+              <w14:alpha w14:val="60000"/>
+            </w14:schemeClr>
+          </w14:shadow>
+          <w14:textOutline w14:w="0" w14:cap="flat" w14:cmpd="sng" w14:algn="ctr">
+            <w14:noFill/>
+            <w14:prstDash w14:val="solid"/>
+            <w14:round/>
+          </w14:textOutline>
+        </w:rPr>
+        <w:t>status</w:t>
+      </w:r>
+    </w:p>
+    <w:p>
+      <w:r>
+        <w:t>Serve para verificar status/alterações do repositório local.</w:t>
+      </w:r>
+    </w:p>
+    <w:p/>
+    <w:p>
+      <w:r>
+        <w:drawing>
+          <wp:inline distT="0" distB="0" distL="0" distR="0" wp14:anchorId="62DF7EA2" wp14:editId="3D1A5A8D">
+            <wp:extent cx="5400040" cy="5345430"/>
+            <wp:effectExtent l="0" t="0" r="0" b="7620"/>
+            <wp:docPr id="4" name="Imagem 4" descr="Texto&#10;&#10;Descrição gerada automaticamente"/>
+            <wp:cNvGraphicFramePr>
+              <a:graphicFrameLocks xmlns:a="http://schemas.openxmlformats.org/drawingml/2006/main" noChangeAspect="1"/>
+            </wp:cNvGraphicFramePr>
+            <a:graphic xmlns:a="http://schemas.openxmlformats.org/drawingml/2006/main">
+              <a:graphicData uri="http://schemas.openxmlformats.org/drawingml/2006/picture">
+                <pic:pic xmlns:pic="http://schemas.openxmlformats.org/drawingml/2006/picture">
+                  <pic:nvPicPr>
+                    <pic:cNvPr id="4" name="Imagem 4" descr="Texto&#10;&#10;Descrição gerada automaticamente"/>
+                    <pic:cNvPicPr/>
+                  </pic:nvPicPr>
+                  <pic:blipFill>
+                    <a:blip r:embed="rId7"/>
+                    <a:stretch>
+                      <a:fillRect/>
+                    </a:stretch>
+                  </pic:blipFill>
+                  <pic:spPr>
+                    <a:xfrm>
+                      <a:off x="0" y="0"/>
+                      <a:ext cx="5400040" cy="5345430"/>
+                    </a:xfrm>
+                    <a:prstGeom prst="rect">
+                      <a:avLst/>
+                    </a:prstGeom>
+                  </pic:spPr>
+                </pic:pic>
+              </a:graphicData>
+            </a:graphic>
+          </wp:inline>
+        </w:drawing>
+      </w:r>
+    </w:p>
+    <w:p/>
+    <w:p/>
+    <w:p/>
+    <w:p/>
+    <w:p/>
+    <w:p/>
+    <w:p>
+      <w:pPr>
+        <w:pStyle w:val="Ttulo1"/>
+        <w:rPr>
+          <w:bCs/>
+          <w:color w:val="000000" w:themeColor="text1"/>
+          <w14:shadow w14:blurRad="38100" w14:dist="19050" w14:dir="2700000" w14:sx="100000" w14:sy="100000" w14:kx="0" w14:ky="0" w14:algn="tl">
+            <w14:schemeClr w14:val="dk1">
+              <w14:alpha w14:val="60000"/>
+            </w14:schemeClr>
+          </w14:shadow>
+          <w14:textOutline w14:w="0" w14:cap="flat" w14:cmpd="sng" w14:algn="ctr">
+            <w14:noFill/>
+            <w14:prstDash w14:val="solid"/>
+            <w14:round/>
+          </w14:textOutline>
+        </w:rPr>
+      </w:pPr>
+    </w:p>
+    <w:p>
+      <w:pPr>
+        <w:pStyle w:val="Ttulo1"/>
+        <w:rPr>
+          <w:bCs/>
+          <w:color w:val="000000" w:themeColor="text1"/>
+          <w14:shadow w14:blurRad="38100" w14:dist="19050" w14:dir="2700000" w14:sx="100000" w14:sy="100000" w14:kx="0" w14:ky="0" w14:algn="tl">
+            <w14:schemeClr w14:val="dk1">
+              <w14:alpha w14:val="60000"/>
+            </w14:schemeClr>
+          </w14:shadow>
+          <w14:textOutline w14:w="0" w14:cap="flat" w14:cmpd="sng" w14:algn="ctr">
+            <w14:noFill/>
+            <w14:prstDash w14:val="solid"/>
+            <w14:round/>
+          </w14:textOutline>
+        </w:rPr>
+      </w:pPr>
+      <w:proofErr w:type="spellStart"/>
+      <w:r>
+        <w:rPr>
+          <w:bCs/>
+          <w:color w:val="000000" w:themeColor="text1"/>
+          <w14:shadow w14:blurRad="38100" w14:dist="19050" w14:dir="2700000" w14:sx="100000" w14:sy="100000" w14:kx="0" w14:ky="0" w14:algn="tl">
+            <w14:schemeClr w14:val="dk1">
+              <w14:alpha w14:val="60000"/>
+            </w14:schemeClr>
+          </w14:shadow>
+          <w14:textOutline w14:w="0" w14:cap="flat" w14:cmpd="sng" w14:algn="ctr">
+            <w14:noFill/>
+            <w14:prstDash w14:val="solid"/>
+            <w14:round/>
+          </w14:textOutline>
+        </w:rPr>
+        <w:t>Git</w:t>
+      </w:r>
+      <w:proofErr w:type="spellEnd"/>
+      <w:r>
+        <w:rPr>
+          <w:bCs/>
+          <w:color w:val="000000" w:themeColor="text1"/>
+          <w14:shadow w14:blurRad="38100" w14:dist="19050" w14:dir="2700000" w14:sx="100000" w14:sy="100000" w14:kx="0" w14:ky="0" w14:algn="tl">
+            <w14:schemeClr w14:val="dk1">
+              <w14:alpha w14:val="60000"/>
+            </w14:schemeClr>
+          </w14:shadow>
+          <w14:textOutline w14:w="0" w14:cap="flat" w14:cmpd="sng" w14:algn="ctr">
+            <w14:noFill/>
+            <w14:prstDash w14:val="solid"/>
+            <w14:round/>
+          </w14:textOutline>
+        </w:rPr>
+        <w:t xml:space="preserve"> </w:t>
+      </w:r>
+      <w:proofErr w:type="spellStart"/>
       <w:r>
         <w:rPr>
           <w:bCs/>
@@ -442,10 +650,862 @@
         </w:rPr>
         <w:t>add</w:t>
       </w:r>
-    </w:p>
-    <w:p>
-      <w:r>
-        <w:t>Com este comando podemos adicionar individualmente (ou sequencialmente usando espaços entre os arquivos) os arquivos para a staging área (área de preparação).</w:t>
+      <w:proofErr w:type="spellEnd"/>
+    </w:p>
+    <w:p>
+      <w:r>
+        <w:t xml:space="preserve">Com este comando podemos adicionar individualmente (ou sequencialmente usando espaços entre os arquivos) os arquivos para a </w:t>
+      </w:r>
+      <w:proofErr w:type="spellStart"/>
+      <w:r>
+        <w:t>staging</w:t>
+      </w:r>
+      <w:proofErr w:type="spellEnd"/>
+      <w:r>
+        <w:t xml:space="preserve"> área (área de preparação).</w:t>
+      </w:r>
+    </w:p>
+    <w:p>
+      <w:pPr>
+        <w:rPr>
+          <w:i/>
+          <w:iCs/>
+        </w:rPr>
+      </w:pPr>
+      <w:r>
+        <w:t xml:space="preserve">Também podemos usar </w:t>
+      </w:r>
+      <w:r>
+        <w:rPr>
+          <w:i/>
+          <w:iCs/>
+          <w:color w:val="4472C4" w:themeColor="accent1"/>
+        </w:rPr>
+        <w:t>$</w:t>
+      </w:r>
+      <w:proofErr w:type="spellStart"/>
+      <w:r>
+        <w:rPr>
+          <w:i/>
+          <w:iCs/>
+          <w:color w:val="4472C4" w:themeColor="accent1"/>
+        </w:rPr>
+        <w:t>git</w:t>
+      </w:r>
+      <w:proofErr w:type="spellEnd"/>
+      <w:r>
+        <w:rPr>
+          <w:i/>
+          <w:iCs/>
+          <w:color w:val="4472C4" w:themeColor="accent1"/>
+        </w:rPr>
+        <w:t xml:space="preserve"> </w:t>
+      </w:r>
+      <w:proofErr w:type="spellStart"/>
+      <w:proofErr w:type="gramStart"/>
+      <w:r>
+        <w:rPr>
+          <w:i/>
+          <w:iCs/>
+          <w:color w:val="4472C4" w:themeColor="accent1"/>
+        </w:rPr>
+        <w:t>add</w:t>
+      </w:r>
+      <w:proofErr w:type="spellEnd"/>
+      <w:r>
+        <w:rPr>
+          <w:i/>
+          <w:iCs/>
+          <w:color w:val="4472C4" w:themeColor="accent1"/>
+        </w:rPr>
+        <w:t xml:space="preserve"> .</w:t>
+      </w:r>
+      <w:proofErr w:type="gramEnd"/>
+      <w:r>
+        <w:rPr>
+          <w:i/>
+          <w:iCs/>
+        </w:rPr>
+        <w:t xml:space="preserve"> </w:t>
+      </w:r>
+      <w:r>
+        <w:rPr>
+          <w:i/>
+          <w:iCs/>
+        </w:rPr>
+        <w:t>para adicionar todos os arquivos pendentes.</w:t>
+      </w:r>
+    </w:p>
+    <w:p>
+      <w:pPr>
+        <w:rPr>
+          <w:u w:val="single"/>
+        </w:rPr>
+      </w:pPr>
+    </w:p>
+    <w:p>
+      <w:pPr>
+        <w:rPr>
+          <w:u w:val="single"/>
+        </w:rPr>
+      </w:pPr>
+      <w:r>
+        <w:rPr>
+          <w:u w:val="single"/>
+        </w:rPr>
+        <w:drawing>
+          <wp:inline distT="0" distB="0" distL="0" distR="0" wp14:anchorId="72F62DCF" wp14:editId="629F943F">
+            <wp:extent cx="5400040" cy="5345430"/>
+            <wp:effectExtent l="0" t="0" r="0" b="7620"/>
+            <wp:docPr id="8" name="Imagem 8" descr="Texto&#10;&#10;Descrição gerada automaticamente"/>
+            <wp:cNvGraphicFramePr>
+              <a:graphicFrameLocks xmlns:a="http://schemas.openxmlformats.org/drawingml/2006/main" noChangeAspect="1"/>
+            </wp:cNvGraphicFramePr>
+            <a:graphic xmlns:a="http://schemas.openxmlformats.org/drawingml/2006/main">
+              <a:graphicData uri="http://schemas.openxmlformats.org/drawingml/2006/picture">
+                <pic:pic xmlns:pic="http://schemas.openxmlformats.org/drawingml/2006/picture">
+                  <pic:nvPicPr>
+                    <pic:cNvPr id="8" name="Imagem 8" descr="Texto&#10;&#10;Descrição gerada automaticamente"/>
+                    <pic:cNvPicPr/>
+                  </pic:nvPicPr>
+                  <pic:blipFill>
+                    <a:blip r:embed="rId8"/>
+                    <a:stretch>
+                      <a:fillRect/>
+                    </a:stretch>
+                  </pic:blipFill>
+                  <pic:spPr>
+                    <a:xfrm>
+                      <a:off x="0" y="0"/>
+                      <a:ext cx="5400040" cy="5345430"/>
+                    </a:xfrm>
+                    <a:prstGeom prst="rect">
+                      <a:avLst/>
+                    </a:prstGeom>
+                  </pic:spPr>
+                </pic:pic>
+              </a:graphicData>
+            </a:graphic>
+          </wp:inline>
+        </w:drawing>
+      </w:r>
+    </w:p>
+    <w:p>
+      <w:pPr>
+        <w:rPr>
+          <w:u w:val="single"/>
+        </w:rPr>
+      </w:pPr>
+    </w:p>
+    <w:p>
+      <w:pPr>
+        <w:pStyle w:val="Ttulo1"/>
+        <w:rPr>
+          <w:bCs/>
+          <w:color w:val="000000" w:themeColor="text1"/>
+          <w14:shadow w14:blurRad="38100" w14:dist="19050" w14:dir="2700000" w14:sx="100000" w14:sy="100000" w14:kx="0" w14:ky="0" w14:algn="tl">
+            <w14:schemeClr w14:val="dk1">
+              <w14:alpha w14:val="60000"/>
+            </w14:schemeClr>
+          </w14:shadow>
+          <w14:textOutline w14:w="0" w14:cap="flat" w14:cmpd="sng" w14:algn="ctr">
+            <w14:noFill/>
+            <w14:prstDash w14:val="solid"/>
+            <w14:round/>
+          </w14:textOutline>
+        </w:rPr>
+      </w:pPr>
+    </w:p>
+    <w:p/>
+    <w:p>
+      <w:pPr>
+        <w:pStyle w:val="Ttulo1"/>
+        <w:rPr>
+          <w:bCs/>
+          <w:color w:val="000000" w:themeColor="text1"/>
+          <w14:shadow w14:blurRad="38100" w14:dist="19050" w14:dir="2700000" w14:sx="100000" w14:sy="100000" w14:kx="0" w14:ky="0" w14:algn="tl">
+            <w14:schemeClr w14:val="dk1">
+              <w14:alpha w14:val="60000"/>
+            </w14:schemeClr>
+          </w14:shadow>
+          <w14:textOutline w14:w="0" w14:cap="flat" w14:cmpd="sng" w14:algn="ctr">
+            <w14:noFill/>
+            <w14:prstDash w14:val="solid"/>
+            <w14:round/>
+          </w14:textOutline>
+        </w:rPr>
+      </w:pPr>
+      <w:proofErr w:type="spellStart"/>
+      <w:r>
+        <w:rPr>
+          <w:bCs/>
+          <w:color w:val="000000" w:themeColor="text1"/>
+          <w14:shadow w14:blurRad="38100" w14:dist="19050" w14:dir="2700000" w14:sx="100000" w14:sy="100000" w14:kx="0" w14:ky="0" w14:algn="tl">
+            <w14:schemeClr w14:val="dk1">
+              <w14:alpha w14:val="60000"/>
+            </w14:schemeClr>
+          </w14:shadow>
+          <w14:textOutline w14:w="0" w14:cap="flat" w14:cmpd="sng" w14:algn="ctr">
+            <w14:noFill/>
+            <w14:prstDash w14:val="solid"/>
+            <w14:round/>
+          </w14:textOutline>
+        </w:rPr>
+        <w:lastRenderedPageBreak/>
+        <w:t>Git</w:t>
+      </w:r>
+      <w:proofErr w:type="spellEnd"/>
+      <w:r>
+        <w:rPr>
+          <w:bCs/>
+          <w:color w:val="000000" w:themeColor="text1"/>
+          <w14:shadow w14:blurRad="38100" w14:dist="19050" w14:dir="2700000" w14:sx="100000" w14:sy="100000" w14:kx="0" w14:ky="0" w14:algn="tl">
+            <w14:schemeClr w14:val="dk1">
+              <w14:alpha w14:val="60000"/>
+            </w14:schemeClr>
+          </w14:shadow>
+          <w14:textOutline w14:w="0" w14:cap="flat" w14:cmpd="sng" w14:algn="ctr">
+            <w14:noFill/>
+            <w14:prstDash w14:val="solid"/>
+            <w14:round/>
+          </w14:textOutline>
+        </w:rPr>
+        <w:t xml:space="preserve"> </w:t>
+      </w:r>
+      <w:proofErr w:type="spellStart"/>
+      <w:r>
+        <w:rPr>
+          <w:bCs/>
+          <w:color w:val="000000" w:themeColor="text1"/>
+          <w14:shadow w14:blurRad="38100" w14:dist="19050" w14:dir="2700000" w14:sx="100000" w14:sy="100000" w14:kx="0" w14:ky="0" w14:algn="tl">
+            <w14:schemeClr w14:val="dk1">
+              <w14:alpha w14:val="60000"/>
+            </w14:schemeClr>
+          </w14:shadow>
+          <w14:textOutline w14:w="0" w14:cap="flat" w14:cmpd="sng" w14:algn="ctr">
+            <w14:noFill/>
+            <w14:prstDash w14:val="solid"/>
+            <w14:round/>
+          </w14:textOutline>
+        </w:rPr>
+        <w:t>commit</w:t>
+      </w:r>
+      <w:proofErr w:type="spellEnd"/>
+      <w:r>
+        <w:rPr>
+          <w:bCs/>
+          <w:color w:val="000000" w:themeColor="text1"/>
+          <w14:shadow w14:blurRad="38100" w14:dist="19050" w14:dir="2700000" w14:sx="100000" w14:sy="100000" w14:kx="0" w14:ky="0" w14:algn="tl">
+            <w14:schemeClr w14:val="dk1">
+              <w14:alpha w14:val="60000"/>
+            </w14:schemeClr>
+          </w14:shadow>
+          <w14:textOutline w14:w="0" w14:cap="flat" w14:cmpd="sng" w14:algn="ctr">
+            <w14:noFill/>
+            <w14:prstDash w14:val="solid"/>
+            <w14:round/>
+          </w14:textOutline>
+        </w:rPr>
+        <w:t xml:space="preserve"> -m</w:t>
+      </w:r>
+    </w:p>
+    <w:p>
+      <w:r>
+        <w:t xml:space="preserve">Para efetivar o </w:t>
+      </w:r>
+      <w:proofErr w:type="spellStart"/>
+      <w:r>
+        <w:t>commit</w:t>
+      </w:r>
+      <w:proofErr w:type="spellEnd"/>
+      <w:r>
+        <w:t xml:space="preserve"> (salvar um snapshot local) podemos usar </w:t>
+      </w:r>
+      <w:r>
+        <w:rPr>
+          <w:i/>
+          <w:iCs/>
+          <w:color w:val="4472C4" w:themeColor="accent1"/>
+        </w:rPr>
+        <w:t>$</w:t>
+      </w:r>
+      <w:proofErr w:type="spellStart"/>
+      <w:r>
+        <w:rPr>
+          <w:i/>
+          <w:iCs/>
+          <w:color w:val="4472C4" w:themeColor="accent1"/>
+        </w:rPr>
+        <w:t>git</w:t>
+      </w:r>
+      <w:proofErr w:type="spellEnd"/>
+      <w:r>
+        <w:rPr>
+          <w:i/>
+          <w:iCs/>
+          <w:color w:val="4472C4" w:themeColor="accent1"/>
+        </w:rPr>
+        <w:t xml:space="preserve"> </w:t>
+      </w:r>
+      <w:proofErr w:type="spellStart"/>
+      <w:r>
+        <w:rPr>
+          <w:i/>
+          <w:iCs/>
+          <w:color w:val="4472C4" w:themeColor="accent1"/>
+        </w:rPr>
+        <w:t>commit</w:t>
+      </w:r>
+      <w:proofErr w:type="spellEnd"/>
+      <w:r>
+        <w:rPr>
+          <w:i/>
+          <w:iCs/>
+          <w:color w:val="4472C4" w:themeColor="accent1"/>
+        </w:rPr>
+        <w:t xml:space="preserve"> -m “Mensagem clara e descritiva sobre as alterações feitas</w:t>
+      </w:r>
+      <w:proofErr w:type="gramStart"/>
+      <w:r>
+        <w:rPr>
+          <w:i/>
+          <w:iCs/>
+          <w:color w:val="4472C4" w:themeColor="accent1"/>
+        </w:rPr>
+        <w:t xml:space="preserve">” </w:t>
+      </w:r>
+      <w:r>
+        <w:t>,</w:t>
+      </w:r>
+      <w:proofErr w:type="gramEnd"/>
+      <w:r>
+        <w:t xml:space="preserve"> esse comando precisa ter uma mensagem e é uma boa prática usar descrições claras e nunca deixar em branco ou usar uma algo não relacionado as alterações em si.</w:t>
+      </w:r>
+    </w:p>
+    <w:p/>
+    <w:p>
+      <w:pPr>
+        <w:rPr>
+          <w:u w:val="single"/>
+        </w:rPr>
+      </w:pPr>
+      <w:r>
+        <w:rPr>
+          <w:u w:val="single"/>
+        </w:rPr>
+        <w:drawing>
+          <wp:inline distT="0" distB="0" distL="0" distR="0" wp14:anchorId="6F5CD0BF" wp14:editId="3CFCFFD2">
+            <wp:extent cx="5400040" cy="6038215"/>
+            <wp:effectExtent l="0" t="0" r="0" b="635"/>
+            <wp:docPr id="10" name="Imagem 10" descr="Texto&#10;&#10;Descrição gerada automaticamente"/>
+            <wp:cNvGraphicFramePr>
+              <a:graphicFrameLocks xmlns:a="http://schemas.openxmlformats.org/drawingml/2006/main" noChangeAspect="1"/>
+            </wp:cNvGraphicFramePr>
+            <a:graphic xmlns:a="http://schemas.openxmlformats.org/drawingml/2006/main">
+              <a:graphicData uri="http://schemas.openxmlformats.org/drawingml/2006/picture">
+                <pic:pic xmlns:pic="http://schemas.openxmlformats.org/drawingml/2006/picture">
+                  <pic:nvPicPr>
+                    <pic:cNvPr id="10" name="Imagem 10" descr="Texto&#10;&#10;Descrição gerada automaticamente"/>
+                    <pic:cNvPicPr/>
+                  </pic:nvPicPr>
+                  <pic:blipFill>
+                    <a:blip r:embed="rId9"/>
+                    <a:stretch>
+                      <a:fillRect/>
+                    </a:stretch>
+                  </pic:blipFill>
+                  <pic:spPr>
+                    <a:xfrm>
+                      <a:off x="0" y="0"/>
+                      <a:ext cx="5400040" cy="6038215"/>
+                    </a:xfrm>
+                    <a:prstGeom prst="rect">
+                      <a:avLst/>
+                    </a:prstGeom>
+                  </pic:spPr>
+                </pic:pic>
+              </a:graphicData>
+            </a:graphic>
+          </wp:inline>
+        </w:drawing>
+      </w:r>
+    </w:p>
+    <w:p>
+      <w:pPr>
+        <w:rPr>
+          <w:u w:val="single"/>
+        </w:rPr>
+      </w:pPr>
+    </w:p>
+    <w:p>
+      <w:pPr>
+        <w:rPr>
+          <w:u w:val="single"/>
+        </w:rPr>
+      </w:pPr>
+    </w:p>
+    <w:p>
+      <w:pPr>
+        <w:rPr>
+          <w:u w:val="single"/>
+        </w:rPr>
+      </w:pPr>
+    </w:p>
+    <w:p>
+      <w:pPr>
+        <w:pStyle w:val="Ttulo1"/>
+        <w:rPr>
+          <w:bCs/>
+          <w:color w:val="000000" w:themeColor="text1"/>
+          <w14:shadow w14:blurRad="38100" w14:dist="19050" w14:dir="2700000" w14:sx="100000" w14:sy="100000" w14:kx="0" w14:ky="0" w14:algn="tl">
+            <w14:schemeClr w14:val="dk1">
+              <w14:alpha w14:val="60000"/>
+            </w14:schemeClr>
+          </w14:shadow>
+          <w14:textOutline w14:w="0" w14:cap="flat" w14:cmpd="sng" w14:algn="ctr">
+            <w14:noFill/>
+            <w14:prstDash w14:val="solid"/>
+            <w14:round/>
+          </w14:textOutline>
+        </w:rPr>
+      </w:pPr>
+      <w:proofErr w:type="spellStart"/>
+      <w:r>
+        <w:rPr>
+          <w:bCs/>
+          <w:color w:val="000000" w:themeColor="text1"/>
+          <w14:shadow w14:blurRad="38100" w14:dist="19050" w14:dir="2700000" w14:sx="100000" w14:sy="100000" w14:kx="0" w14:ky="0" w14:algn="tl">
+            <w14:schemeClr w14:val="dk1">
+              <w14:alpha w14:val="60000"/>
+            </w14:schemeClr>
+          </w14:shadow>
+          <w14:textOutline w14:w="0" w14:cap="flat" w14:cmpd="sng" w14:algn="ctr">
+            <w14:noFill/>
+            <w14:prstDash w14:val="solid"/>
+            <w14:round/>
+          </w14:textOutline>
+        </w:rPr>
+        <w:lastRenderedPageBreak/>
+        <w:t>Git</w:t>
+      </w:r>
+      <w:proofErr w:type="spellEnd"/>
+      <w:r>
+        <w:rPr>
+          <w:bCs/>
+          <w:color w:val="000000" w:themeColor="text1"/>
+          <w14:shadow w14:blurRad="38100" w14:dist="19050" w14:dir="2700000" w14:sx="100000" w14:sy="100000" w14:kx="0" w14:ky="0" w14:algn="tl">
+            <w14:schemeClr w14:val="dk1">
+              <w14:alpha w14:val="60000"/>
+            </w14:schemeClr>
+          </w14:shadow>
+          <w14:textOutline w14:w="0" w14:cap="flat" w14:cmpd="sng" w14:algn="ctr">
+            <w14:noFill/>
+            <w14:prstDash w14:val="solid"/>
+            <w14:round/>
+          </w14:textOutline>
+        </w:rPr>
+        <w:t xml:space="preserve"> </w:t>
+      </w:r>
+      <w:proofErr w:type="spellStart"/>
+      <w:r>
+        <w:rPr>
+          <w:bCs/>
+          <w:color w:val="000000" w:themeColor="text1"/>
+          <w14:shadow w14:blurRad="38100" w14:dist="19050" w14:dir="2700000" w14:sx="100000" w14:sy="100000" w14:kx="0" w14:ky="0" w14:algn="tl">
+            <w14:schemeClr w14:val="dk1">
+              <w14:alpha w14:val="60000"/>
+            </w14:schemeClr>
+          </w14:shadow>
+          <w14:textOutline w14:w="0" w14:cap="flat" w14:cmpd="sng" w14:algn="ctr">
+            <w14:noFill/>
+            <w14:prstDash w14:val="solid"/>
+            <w14:round/>
+          </w14:textOutline>
+        </w:rPr>
+        <w:t>push</w:t>
+      </w:r>
+      <w:proofErr w:type="spellEnd"/>
+    </w:p>
+    <w:p>
+      <w:r>
+        <w:t>Aqui faremos upload para o servidor remoto (ou não, também existe a possibilidade de ter um repositório na rede local). Para isso precisamos passar para onde queremos enviar (na maioria dos casos usaremos “</w:t>
+      </w:r>
+      <w:proofErr w:type="spellStart"/>
+      <w:r>
+        <w:t>origin</w:t>
+      </w:r>
+      <w:proofErr w:type="spellEnd"/>
+      <w:r>
+        <w:t xml:space="preserve">” por ser o nome gerado ao clonar o repositório) e qual </w:t>
+      </w:r>
+      <w:proofErr w:type="spellStart"/>
+      <w:r>
+        <w:t>branch</w:t>
+      </w:r>
+      <w:proofErr w:type="spellEnd"/>
+      <w:r>
+        <w:t xml:space="preserve"> </w:t>
+      </w:r>
+      <w:r>
+        <w:rPr>
+          <w:i/>
+          <w:iCs/>
+          <w:color w:val="4472C4" w:themeColor="accent1"/>
+        </w:rPr>
+        <w:t>$</w:t>
+      </w:r>
+      <w:proofErr w:type="spellStart"/>
+      <w:r>
+        <w:rPr>
+          <w:i/>
+          <w:iCs/>
+          <w:color w:val="4472C4" w:themeColor="accent1"/>
+        </w:rPr>
+        <w:t>git</w:t>
+      </w:r>
+      <w:proofErr w:type="spellEnd"/>
+      <w:r>
+        <w:rPr>
+          <w:i/>
+          <w:iCs/>
+          <w:color w:val="4472C4" w:themeColor="accent1"/>
+        </w:rPr>
+        <w:t xml:space="preserve"> </w:t>
+      </w:r>
+      <w:proofErr w:type="spellStart"/>
+      <w:r>
+        <w:rPr>
+          <w:i/>
+          <w:iCs/>
+          <w:color w:val="4472C4" w:themeColor="accent1"/>
+        </w:rPr>
+        <w:t>push</w:t>
+      </w:r>
+      <w:proofErr w:type="spellEnd"/>
+      <w:r>
+        <w:rPr>
+          <w:i/>
+          <w:iCs/>
+          <w:color w:val="4472C4" w:themeColor="accent1"/>
+        </w:rPr>
+        <w:t xml:space="preserve"> </w:t>
+      </w:r>
+      <w:proofErr w:type="spellStart"/>
+      <w:r>
+        <w:rPr>
+          <w:i/>
+          <w:iCs/>
+          <w:color w:val="4472C4" w:themeColor="accent1"/>
+        </w:rPr>
+        <w:t>origin</w:t>
+      </w:r>
+      <w:proofErr w:type="spellEnd"/>
+      <w:r>
+        <w:rPr>
+          <w:i/>
+          <w:iCs/>
+          <w:color w:val="4472C4" w:themeColor="accent1"/>
+        </w:rPr>
+        <w:t xml:space="preserve"> </w:t>
+      </w:r>
+      <w:proofErr w:type="spellStart"/>
+      <w:r>
+        <w:rPr>
+          <w:i/>
+          <w:iCs/>
+          <w:color w:val="4472C4" w:themeColor="accent1"/>
+        </w:rPr>
+        <w:t>main</w:t>
+      </w:r>
+      <w:proofErr w:type="spellEnd"/>
+      <w:r>
+        <w:t>.</w:t>
+      </w:r>
+    </w:p>
+    <w:p/>
+    <w:p>
+      <w:r>
+        <w:drawing>
+          <wp:inline distT="0" distB="0" distL="0" distR="0" wp14:anchorId="3DC9E457" wp14:editId="3D24BBA1">
+            <wp:extent cx="5400040" cy="6038215"/>
+            <wp:effectExtent l="0" t="0" r="0" b="635"/>
+            <wp:docPr id="13" name="Imagem 13" descr="Texto&#10;&#10;Descrição gerada automaticamente"/>
+            <wp:cNvGraphicFramePr>
+              <a:graphicFrameLocks xmlns:a="http://schemas.openxmlformats.org/drawingml/2006/main" noChangeAspect="1"/>
+            </wp:cNvGraphicFramePr>
+            <a:graphic xmlns:a="http://schemas.openxmlformats.org/drawingml/2006/main">
+              <a:graphicData uri="http://schemas.openxmlformats.org/drawingml/2006/picture">
+                <pic:pic xmlns:pic="http://schemas.openxmlformats.org/drawingml/2006/picture">
+                  <pic:nvPicPr>
+                    <pic:cNvPr id="13" name="Imagem 13" descr="Texto&#10;&#10;Descrição gerada automaticamente"/>
+                    <pic:cNvPicPr/>
+                  </pic:nvPicPr>
+                  <pic:blipFill>
+                    <a:blip r:embed="rId10"/>
+                    <a:stretch>
+                      <a:fillRect/>
+                    </a:stretch>
+                  </pic:blipFill>
+                  <pic:spPr>
+                    <a:xfrm>
+                      <a:off x="0" y="0"/>
+                      <a:ext cx="5400040" cy="6038215"/>
+                    </a:xfrm>
+                    <a:prstGeom prst="rect">
+                      <a:avLst/>
+                    </a:prstGeom>
+                  </pic:spPr>
+                </pic:pic>
+              </a:graphicData>
+            </a:graphic>
+          </wp:inline>
+        </w:drawing>
+      </w:r>
+    </w:p>
+    <w:p/>
+    <w:p/>
+    <w:p/>
+    <w:p/>
+    <w:p>
+      <w:pPr>
+        <w:pStyle w:val="Ttulo1"/>
+        <w:rPr>
+          <w:bCs/>
+          <w:color w:val="000000" w:themeColor="text1"/>
+          <w14:shadow w14:blurRad="38100" w14:dist="19050" w14:dir="2700000" w14:sx="100000" w14:sy="100000" w14:kx="0" w14:ky="0" w14:algn="tl">
+            <w14:schemeClr w14:val="dk1">
+              <w14:alpha w14:val="60000"/>
+            </w14:schemeClr>
+          </w14:shadow>
+          <w14:textOutline w14:w="0" w14:cap="flat" w14:cmpd="sng" w14:algn="ctr">
+            <w14:noFill/>
+            <w14:prstDash w14:val="solid"/>
+            <w14:round/>
+          </w14:textOutline>
+        </w:rPr>
+      </w:pPr>
+      <w:proofErr w:type="spellStart"/>
+      <w:r>
+        <w:rPr>
+          <w:bCs/>
+          <w:color w:val="000000" w:themeColor="text1"/>
+          <w14:shadow w14:blurRad="38100" w14:dist="19050" w14:dir="2700000" w14:sx="100000" w14:sy="100000" w14:kx="0" w14:ky="0" w14:algn="tl">
+            <w14:schemeClr w14:val="dk1">
+              <w14:alpha w14:val="60000"/>
+            </w14:schemeClr>
+          </w14:shadow>
+          <w14:textOutline w14:w="0" w14:cap="flat" w14:cmpd="sng" w14:algn="ctr">
+            <w14:noFill/>
+            <w14:prstDash w14:val="solid"/>
+            <w14:round/>
+          </w14:textOutline>
+        </w:rPr>
+        <w:lastRenderedPageBreak/>
+        <w:t>Git</w:t>
+      </w:r>
+      <w:proofErr w:type="spellEnd"/>
+      <w:r>
+        <w:rPr>
+          <w:bCs/>
+          <w:color w:val="000000" w:themeColor="text1"/>
+          <w14:shadow w14:blurRad="38100" w14:dist="19050" w14:dir="2700000" w14:sx="100000" w14:sy="100000" w14:kx="0" w14:ky="0" w14:algn="tl">
+            <w14:schemeClr w14:val="dk1">
+              <w14:alpha w14:val="60000"/>
+            </w14:schemeClr>
+          </w14:shadow>
+          <w14:textOutline w14:w="0" w14:cap="flat" w14:cmpd="sng" w14:algn="ctr">
+            <w14:noFill/>
+            <w14:prstDash w14:val="solid"/>
+            <w14:round/>
+          </w14:textOutline>
+        </w:rPr>
+        <w:t xml:space="preserve"> </w:t>
+      </w:r>
+      <w:proofErr w:type="spellStart"/>
+      <w:r>
+        <w:rPr>
+          <w:bCs/>
+          <w:color w:val="000000" w:themeColor="text1"/>
+          <w14:shadow w14:blurRad="38100" w14:dist="19050" w14:dir="2700000" w14:sx="100000" w14:sy="100000" w14:kx="0" w14:ky="0" w14:algn="tl">
+            <w14:schemeClr w14:val="dk1">
+              <w14:alpha w14:val="60000"/>
+            </w14:schemeClr>
+          </w14:shadow>
+          <w14:textOutline w14:w="0" w14:cap="flat" w14:cmpd="sng" w14:algn="ctr">
+            <w14:noFill/>
+            <w14:prstDash w14:val="solid"/>
+            <w14:round/>
+          </w14:textOutline>
+        </w:rPr>
+        <w:t>branch</w:t>
+      </w:r>
+      <w:proofErr w:type="spellEnd"/>
+    </w:p>
+    <w:p>
+      <w:r>
+        <w:t xml:space="preserve">Listar as </w:t>
+      </w:r>
+      <w:proofErr w:type="spellStart"/>
+      <w:r>
+        <w:t>branchs</w:t>
+      </w:r>
+      <w:proofErr w:type="spellEnd"/>
+      <w:r>
+        <w:t xml:space="preserve"> locais.</w:t>
+      </w:r>
+    </w:p>
+    <w:p/>
+    <w:p>
+      <w:r>
+        <w:drawing>
+          <wp:inline distT="0" distB="0" distL="0" distR="0" wp14:anchorId="449B148D" wp14:editId="3B5BD33A">
+            <wp:extent cx="5400040" cy="6038215"/>
+            <wp:effectExtent l="0" t="0" r="0" b="635"/>
+            <wp:docPr id="14" name="Imagem 14" descr="Tela de computador com texto preto sobre fundo branco&#10;&#10;Descrição gerada automaticamente"/>
+            <wp:cNvGraphicFramePr>
+              <a:graphicFrameLocks xmlns:a="http://schemas.openxmlformats.org/drawingml/2006/main" noChangeAspect="1"/>
+            </wp:cNvGraphicFramePr>
+            <a:graphic xmlns:a="http://schemas.openxmlformats.org/drawingml/2006/main">
+              <a:graphicData uri="http://schemas.openxmlformats.org/drawingml/2006/picture">
+                <pic:pic xmlns:pic="http://schemas.openxmlformats.org/drawingml/2006/picture">
+                  <pic:nvPicPr>
+                    <pic:cNvPr id="14" name="Imagem 14" descr="Tela de computador com texto preto sobre fundo branco&#10;&#10;Descrição gerada automaticamente"/>
+                    <pic:cNvPicPr/>
+                  </pic:nvPicPr>
+                  <pic:blipFill>
+                    <a:blip r:embed="rId11"/>
+                    <a:stretch>
+                      <a:fillRect/>
+                    </a:stretch>
+                  </pic:blipFill>
+                  <pic:spPr>
+                    <a:xfrm>
+                      <a:off x="0" y="0"/>
+                      <a:ext cx="5400040" cy="6038215"/>
+                    </a:xfrm>
+                    <a:prstGeom prst="rect">
+                      <a:avLst/>
+                    </a:prstGeom>
+                  </pic:spPr>
+                </pic:pic>
+              </a:graphicData>
+            </a:graphic>
+          </wp:inline>
+        </w:drawing>
+      </w:r>
+    </w:p>
+    <w:p/>
+    <w:p/>
+    <w:p/>
+    <w:p/>
+    <w:p/>
+    <w:p>
+      <w:pPr>
+        <w:pStyle w:val="Ttulo1"/>
+        <w:rPr>
+          <w:bCs/>
+          <w:color w:val="000000" w:themeColor="text1"/>
+          <w14:shadow w14:blurRad="38100" w14:dist="19050" w14:dir="2700000" w14:sx="100000" w14:sy="100000" w14:kx="0" w14:ky="0" w14:algn="tl">
+            <w14:schemeClr w14:val="dk1">
+              <w14:alpha w14:val="60000"/>
+            </w14:schemeClr>
+          </w14:shadow>
+          <w14:textOutline w14:w="0" w14:cap="flat" w14:cmpd="sng" w14:algn="ctr">
+            <w14:noFill/>
+            <w14:prstDash w14:val="solid"/>
+            <w14:round/>
+          </w14:textOutline>
+        </w:rPr>
+      </w:pPr>
+      <w:proofErr w:type="spellStart"/>
+      <w:r>
+        <w:rPr>
+          <w:bCs/>
+          <w:color w:val="000000" w:themeColor="text1"/>
+          <w14:shadow w14:blurRad="38100" w14:dist="19050" w14:dir="2700000" w14:sx="100000" w14:sy="100000" w14:kx="0" w14:ky="0" w14:algn="tl">
+            <w14:schemeClr w14:val="dk1">
+              <w14:alpha w14:val="60000"/>
+            </w14:schemeClr>
+          </w14:shadow>
+          <w14:textOutline w14:w="0" w14:cap="flat" w14:cmpd="sng" w14:algn="ctr">
+            <w14:noFill/>
+            <w14:prstDash w14:val="solid"/>
+            <w14:round/>
+          </w14:textOutline>
+        </w:rPr>
+        <w:lastRenderedPageBreak/>
+        <w:t>Git</w:t>
+      </w:r>
+      <w:proofErr w:type="spellEnd"/>
+      <w:r>
+        <w:rPr>
+          <w:bCs/>
+          <w:color w:val="000000" w:themeColor="text1"/>
+          <w14:shadow w14:blurRad="38100" w14:dist="19050" w14:dir="2700000" w14:sx="100000" w14:sy="100000" w14:kx="0" w14:ky="0" w14:algn="tl">
+            <w14:schemeClr w14:val="dk1">
+              <w14:alpha w14:val="60000"/>
+            </w14:schemeClr>
+          </w14:shadow>
+          <w14:textOutline w14:w="0" w14:cap="flat" w14:cmpd="sng" w14:algn="ctr">
+            <w14:noFill/>
+            <w14:prstDash w14:val="solid"/>
+            <w14:round/>
+          </w14:textOutline>
+        </w:rPr>
+        <w:t xml:space="preserve"> checkout</w:t>
+      </w:r>
+    </w:p>
+    <w:p>
+      <w:r>
+        <w:t xml:space="preserve">Trocando de </w:t>
+      </w:r>
+      <w:proofErr w:type="spellStart"/>
+      <w:r>
+        <w:t>branch</w:t>
+      </w:r>
+      <w:proofErr w:type="spellEnd"/>
+      <w:r>
+        <w:t>.</w:t>
+      </w:r>
+    </w:p>
+    <w:p/>
+    <w:p>
+      <w:r>
+        <w:drawing>
+          <wp:inline distT="0" distB="0" distL="0" distR="0" wp14:anchorId="431B6697" wp14:editId="137E073A">
+            <wp:extent cx="5400040" cy="6038215"/>
+            <wp:effectExtent l="0" t="0" r="0" b="635"/>
+            <wp:docPr id="15" name="Imagem 15" descr="Tela de computador com texto preto sobre fundo branco&#10;&#10;Descrição gerada automaticamente"/>
+            <wp:cNvGraphicFramePr>
+              <a:graphicFrameLocks xmlns:a="http://schemas.openxmlformats.org/drawingml/2006/main" noChangeAspect="1"/>
+            </wp:cNvGraphicFramePr>
+            <a:graphic xmlns:a="http://schemas.openxmlformats.org/drawingml/2006/main">
+              <a:graphicData uri="http://schemas.openxmlformats.org/drawingml/2006/picture">
+                <pic:pic xmlns:pic="http://schemas.openxmlformats.org/drawingml/2006/picture">
+                  <pic:nvPicPr>
+                    <pic:cNvPr id="15" name="Imagem 15" descr="Tela de computador com texto preto sobre fundo branco&#10;&#10;Descrição gerada automaticamente"/>
+                    <pic:cNvPicPr/>
+                  </pic:nvPicPr>
+                  <pic:blipFill>
+                    <a:blip r:embed="rId12"/>
+                    <a:stretch>
+                      <a:fillRect/>
+                    </a:stretch>
+                  </pic:blipFill>
+                  <pic:spPr>
+                    <a:xfrm>
+                      <a:off x="0" y="0"/>
+                      <a:ext cx="5400040" cy="6038215"/>
+                    </a:xfrm>
+                    <a:prstGeom prst="rect">
+                      <a:avLst/>
+                    </a:prstGeom>
+                  </pic:spPr>
+                </pic:pic>
+              </a:graphicData>
+            </a:graphic>
+          </wp:inline>
+        </w:drawing>
       </w:r>
     </w:p>
     <w:sectPr>
@@ -856,7 +1916,7 @@
   <w:style w:type="paragraph" w:default="1" w:styleId="Normal">
     <w:name w:val="Normal"/>
     <w:qFormat/>
-    <w:rsid w:val="00A37DE8"/>
+    <w:rsid w:val="00F23B25"/>
   </w:style>
   <w:style w:type="paragraph" w:styleId="Ttulo1">
     <w:name w:val="heading 1"/>
@@ -899,6 +1959,28 @@
       <w:color w:val="2F5496" w:themeColor="accent1" w:themeShade="BF"/>
       <w:sz w:val="26"/>
       <w:szCs w:val="26"/>
+    </w:rPr>
+  </w:style>
+  <w:style w:type="paragraph" w:styleId="Ttulo3">
+    <w:name w:val="heading 3"/>
+    <w:basedOn w:val="Normal"/>
+    <w:next w:val="Normal"/>
+    <w:link w:val="Ttulo3Char"/>
+    <w:uiPriority w:val="9"/>
+    <w:unhideWhenUsed/>
+    <w:qFormat/>
+    <w:rsid w:val="00DE112C"/>
+    <w:pPr>
+      <w:keepNext/>
+      <w:keepLines/>
+      <w:spacing w:before="40" w:after="0"/>
+      <w:outlineLvl w:val="2"/>
+    </w:pPr>
+    <w:rPr>
+      <w:rFonts w:asciiTheme="majorHAnsi" w:eastAsiaTheme="majorEastAsia" w:hAnsiTheme="majorHAnsi" w:cstheme="majorBidi"/>
+      <w:color w:val="1F3763" w:themeColor="accent1" w:themeShade="7F"/>
+      <w:sz w:val="24"/>
+      <w:szCs w:val="24"/>
     </w:rPr>
   </w:style>
   <w:style w:type="character" w:default="1" w:styleId="Fontepargpadro">
@@ -986,6 +2068,19 @@
       <w:color w:val="2F5496" w:themeColor="accent1" w:themeShade="BF"/>
       <w:sz w:val="32"/>
       <w:szCs w:val="32"/>
+    </w:rPr>
+  </w:style>
+  <w:style w:type="character" w:customStyle="1" w:styleId="Ttulo3Char">
+    <w:name w:val="Título 3 Char"/>
+    <w:basedOn w:val="Fontepargpadro"/>
+    <w:link w:val="Ttulo3"/>
+    <w:uiPriority w:val="9"/>
+    <w:rsid w:val="00DE112C"/>
+    <w:rPr>
+      <w:rFonts w:asciiTheme="majorHAnsi" w:eastAsiaTheme="majorEastAsia" w:hAnsiTheme="majorHAnsi" w:cstheme="majorBidi"/>
+      <w:color w:val="1F3763" w:themeColor="accent1" w:themeShade="7F"/>
+      <w:sz w:val="24"/>
+      <w:szCs w:val="24"/>
     </w:rPr>
   </w:style>
 </w:styles>
@@ -1284,4 +2379,16 @@
     </a:ext>
   </a:extLst>
 </a:theme>
+</file>
+
+<file path=customXml/item1.xml><?xml version="1.0" encoding="utf-8"?>
+<b:Sources xmlns:b="http://schemas.openxmlformats.org/officeDocument/2006/bibliography" xmlns="http://schemas.openxmlformats.org/officeDocument/2006/bibliography" SelectedStyle="\APASixthEditionOfficeOnline.xsl" StyleName="APA" Version="6"/>
+</file>
+
+<file path=customXml/itemProps1.xml><?xml version="1.0" encoding="utf-8"?>
+<ds:datastoreItem xmlns:ds="http://schemas.openxmlformats.org/officeDocument/2006/customXml" ds:itemID="{4A9035E9-9A41-4ABC-8652-6C50C181EF11}">
+  <ds:schemaRefs>
+    <ds:schemaRef ds:uri="http://schemas.openxmlformats.org/officeDocument/2006/bibliography"/>
+  </ds:schemaRefs>
+</ds:datastoreItem>
 </file>
</xml_diff>

<commit_message>
Arquivo atualizado com instruções básicas de criação de PR
</commit_message>
<xml_diff>
--- a/GuiaRapidoGit.docx
+++ b/GuiaRapidoGit.docx
@@ -1,6 +1,6 @@
 
 <file path=word/document.xml><?xml version="1.0" encoding="utf-8"?>
-<w:document xmlns:wpc="http://schemas.microsoft.com/office/word/2010/wordprocessingCanvas" xmlns:cx="http://schemas.microsoft.com/office/drawing/2014/chartex" xmlns:cx1="http://schemas.microsoft.com/office/drawing/2015/9/8/chartex" xmlns:cx2="http://schemas.microsoft.com/office/drawing/2015/10/21/chartex" xmlns:cx3="http://schemas.microsoft.com/office/drawing/2016/5/9/chartex" xmlns:cx4="http://schemas.microsoft.com/office/drawing/2016/5/10/chartex" xmlns:cx5="http://schemas.microsoft.com/office/drawing/2016/5/11/chartex" xmlns:cx6="http://schemas.microsoft.com/office/drawing/2016/5/12/chartex" xmlns:cx7="http://schemas.microsoft.com/office/drawing/2016/5/13/chartex" xmlns:cx8="http://schemas.microsoft.com/office/drawing/2016/5/14/chartex" xmlns:mc="http://schemas.openxmlformats.org/markup-compatibility/2006" xmlns:aink="http://schemas.microsoft.com/office/drawing/2016/ink" xmlns:am3d="http://schemas.microsoft.com/office/drawing/2017/model3d" xmlns:o="urn:schemas-microsoft-com:office:office" xmlns:r="http://schemas.openxmlformats.org/officeDocument/2006/relationships" xmlns:m="http://schemas.openxmlformats.org/officeDocument/2006/math" xmlns:v="urn:schemas-microsoft-com:vml" xmlns:wp14="http://schemas.microsoft.com/office/word/2010/wordprocessingDrawing" xmlns:wp="http://schemas.openxmlformats.org/drawingml/2006/wordprocessingDrawing" xmlns:w10="urn:schemas-microsoft-com:office:word" xmlns:w="http://schemas.openxmlformats.org/wordprocessingml/2006/main" xmlns:w14="http://schemas.microsoft.com/office/word/2010/wordml" xmlns:w15="http://schemas.microsoft.com/office/word/2012/wordml" xmlns:w16cex="http://schemas.microsoft.com/office/word/2018/wordml/cex" xmlns:w16cid="http://schemas.microsoft.com/office/word/2016/wordml/cid" xmlns:w16="http://schemas.microsoft.com/office/word/2018/wordml" xmlns:w16sdtdh="http://schemas.microsoft.com/office/word/2020/wordml/sdtdatahash" xmlns:w16se="http://schemas.microsoft.com/office/word/2015/wordml/symex" xmlns:wpg="http://schemas.microsoft.com/office/word/2010/wordprocessingGroup" xmlns:wpi="http://schemas.microsoft.com/office/word/2010/wordprocessingInk" xmlns:wne="http://schemas.microsoft.com/office/word/2006/wordml" xmlns:wps="http://schemas.microsoft.com/office/word/2010/wordprocessingShape" mc:Ignorable="w14 w15 w16se w16cid w16 w16cex w16sdtdh wp14">
+<w:document xmlns:wpc="http://schemas.microsoft.com/office/word/2010/wordprocessingCanvas" xmlns:cx="http://schemas.microsoft.com/office/drawing/2014/chartex" xmlns:cx1="http://schemas.microsoft.com/office/drawing/2015/9/8/chartex" xmlns:cx2="http://schemas.microsoft.com/office/drawing/2015/10/21/chartex" xmlns:cx3="http://schemas.microsoft.com/office/drawing/2016/5/9/chartex" xmlns:cx4="http://schemas.microsoft.com/office/drawing/2016/5/10/chartex" xmlns:cx5="http://schemas.microsoft.com/office/drawing/2016/5/11/chartex" xmlns:cx6="http://schemas.microsoft.com/office/drawing/2016/5/12/chartex" xmlns:cx7="http://schemas.microsoft.com/office/drawing/2016/5/13/chartex" xmlns:cx8="http://schemas.microsoft.com/office/drawing/2016/5/14/chartex" xmlns:mc="http://schemas.openxmlformats.org/markup-compatibility/2006" xmlns:aink="http://schemas.microsoft.com/office/drawing/2016/ink" xmlns:am3d="http://schemas.microsoft.com/office/drawing/2017/model3d" xmlns:o="urn:schemas-microsoft-com:office:office" xmlns:oel="http://schemas.microsoft.com/office/2019/extlst" xmlns:r="http://schemas.openxmlformats.org/officeDocument/2006/relationships" xmlns:m="http://schemas.openxmlformats.org/officeDocument/2006/math" xmlns:v="urn:schemas-microsoft-com:vml" xmlns:wp14="http://schemas.microsoft.com/office/word/2010/wordprocessingDrawing" xmlns:wp="http://schemas.openxmlformats.org/drawingml/2006/wordprocessingDrawing" xmlns:w10="urn:schemas-microsoft-com:office:word" xmlns:w="http://schemas.openxmlformats.org/wordprocessingml/2006/main" xmlns:w14="http://schemas.microsoft.com/office/word/2010/wordml" xmlns:w15="http://schemas.microsoft.com/office/word/2012/wordml" xmlns:w16cex="http://schemas.microsoft.com/office/word/2018/wordml/cex" xmlns:w16cid="http://schemas.microsoft.com/office/word/2016/wordml/cid" xmlns:w16="http://schemas.microsoft.com/office/word/2018/wordml" xmlns:w16sdtdh="http://schemas.microsoft.com/office/word/2020/wordml/sdtdatahash" xmlns:w16se="http://schemas.microsoft.com/office/word/2015/wordml/symex" xmlns:wpg="http://schemas.microsoft.com/office/word/2010/wordprocessingGroup" xmlns:wpi="http://schemas.microsoft.com/office/word/2010/wordprocessingInk" xmlns:wne="http://schemas.microsoft.com/office/word/2006/wordml" xmlns:wps="http://schemas.microsoft.com/office/word/2010/wordprocessingShape" mc:Ignorable="w14 w15 w16se w16cid w16 w16cex w16sdtdh wp14">
   <w:body>
     <w:p>
       <w:pPr>
@@ -256,279 +256,6 @@
                 <pic:pic xmlns:pic="http://schemas.openxmlformats.org/drawingml/2006/picture">
                   <pic:nvPicPr>
                     <pic:cNvPr id="1" name="Imagem 1" descr="Texto&#10;&#10;Descrição gerada automaticamente"/>
-                    <pic:cNvPicPr/>
-                  </pic:nvPicPr>
-                  <pic:blipFill>
-                    <a:blip r:embed="rId5"/>
-                    <a:stretch>
-                      <a:fillRect/>
-                    </a:stretch>
-                  </pic:blipFill>
-                  <pic:spPr>
-                    <a:xfrm>
-                      <a:off x="0" y="0"/>
-                      <a:ext cx="5400040" cy="5345430"/>
-                    </a:xfrm>
-                    <a:prstGeom prst="rect">
-                      <a:avLst/>
-                    </a:prstGeom>
-                  </pic:spPr>
-                </pic:pic>
-              </a:graphicData>
-            </a:graphic>
-          </wp:inline>
-        </w:drawing>
-      </w:r>
-    </w:p>
-    <w:p/>
-    <w:p>
-      <w:pPr>
-        <w:pStyle w:val="Ttulo1"/>
-        <w:rPr>
-          <w:bCs/>
-          <w:color w:val="000000" w:themeColor="text1"/>
-          <w14:shadow w14:blurRad="38100" w14:dist="19050" w14:dir="2700000" w14:sx="100000" w14:sy="100000" w14:kx="0" w14:ky="0" w14:algn="tl">
-            <w14:schemeClr w14:val="dk1">
-              <w14:alpha w14:val="60000"/>
-            </w14:schemeClr>
-          </w14:shadow>
-          <w14:textOutline w14:w="0" w14:cap="flat" w14:cmpd="sng" w14:algn="ctr">
-            <w14:noFill/>
-            <w14:prstDash w14:val="solid"/>
-            <w14:round/>
-          </w14:textOutline>
-        </w:rPr>
-      </w:pPr>
-    </w:p>
-    <w:p/>
-    <w:p/>
-    <w:p>
-      <w:pPr>
-        <w:pStyle w:val="Ttulo1"/>
-        <w:rPr>
-          <w:bCs/>
-          <w:color w:val="000000" w:themeColor="text1"/>
-          <w14:shadow w14:blurRad="38100" w14:dist="19050" w14:dir="2700000" w14:sx="100000" w14:sy="100000" w14:kx="0" w14:ky="0" w14:algn="tl">
-            <w14:schemeClr w14:val="dk1">
-              <w14:alpha w14:val="60000"/>
-            </w14:schemeClr>
-          </w14:shadow>
-          <w14:textOutline w14:w="0" w14:cap="flat" w14:cmpd="sng" w14:algn="ctr">
-            <w14:noFill/>
-            <w14:prstDash w14:val="solid"/>
-            <w14:round/>
-          </w14:textOutline>
-        </w:rPr>
-      </w:pPr>
-      <w:proofErr w:type="spellStart"/>
-      <w:r>
-        <w:rPr>
-          <w:bCs/>
-          <w:color w:val="000000" w:themeColor="text1"/>
-          <w14:shadow w14:blurRad="38100" w14:dist="19050" w14:dir="2700000" w14:sx="100000" w14:sy="100000" w14:kx="0" w14:ky="0" w14:algn="tl">
-            <w14:schemeClr w14:val="dk1">
-              <w14:alpha w14:val="60000"/>
-            </w14:schemeClr>
-          </w14:shadow>
-          <w14:textOutline w14:w="0" w14:cap="flat" w14:cmpd="sng" w14:algn="ctr">
-            <w14:noFill/>
-            <w14:prstDash w14:val="solid"/>
-            <w14:round/>
-          </w14:textOutline>
-        </w:rPr>
-        <w:lastRenderedPageBreak/>
-        <w:t>Git</w:t>
-      </w:r>
-      <w:proofErr w:type="spellEnd"/>
-      <w:r>
-        <w:rPr>
-          <w:bCs/>
-          <w:color w:val="000000" w:themeColor="text1"/>
-          <w14:shadow w14:blurRad="38100" w14:dist="19050" w14:dir="2700000" w14:sx="100000" w14:sy="100000" w14:kx="0" w14:ky="0" w14:algn="tl">
-            <w14:schemeClr w14:val="dk1">
-              <w14:alpha w14:val="60000"/>
-            </w14:schemeClr>
-          </w14:shadow>
-          <w14:textOutline w14:w="0" w14:cap="flat" w14:cmpd="sng" w14:algn="ctr">
-            <w14:noFill/>
-            <w14:prstDash w14:val="solid"/>
-            <w14:round/>
-          </w14:textOutline>
-        </w:rPr>
-        <w:t xml:space="preserve"> </w:t>
-      </w:r>
-      <w:r>
-        <w:rPr>
-          <w:bCs/>
-          <w:color w:val="000000" w:themeColor="text1"/>
-          <w14:shadow w14:blurRad="38100" w14:dist="19050" w14:dir="2700000" w14:sx="100000" w14:sy="100000" w14:kx="0" w14:ky="0" w14:algn="tl">
-            <w14:schemeClr w14:val="dk1">
-              <w14:alpha w14:val="60000"/>
-            </w14:schemeClr>
-          </w14:shadow>
-          <w14:textOutline w14:w="0" w14:cap="flat" w14:cmpd="sng" w14:algn="ctr">
-            <w14:noFill/>
-            <w14:prstDash w14:val="solid"/>
-            <w14:round/>
-          </w14:textOutline>
-        </w:rPr>
-        <w:t>clone</w:t>
-      </w:r>
-    </w:p>
-    <w:p>
-      <w:r>
-        <w:t>Comando para clonar um repositório</w:t>
-      </w:r>
-      <w:r>
-        <w:t>.</w:t>
-      </w:r>
-    </w:p>
-    <w:p/>
-    <w:p>
-      <w:r>
-        <w:rPr>
-          <w:noProof/>
-        </w:rPr>
-        <w:drawing>
-          <wp:inline distT="0" distB="0" distL="0" distR="0" wp14:anchorId="5D0CA77B" wp14:editId="5DC7E5F4">
-            <wp:extent cx="5400040" cy="5345430"/>
-            <wp:effectExtent l="0" t="0" r="0" b="7620"/>
-            <wp:docPr id="3" name="Imagem 3" descr="Texto&#10;&#10;Descrição gerada automaticamente"/>
-            <wp:cNvGraphicFramePr>
-              <a:graphicFrameLocks xmlns:a="http://schemas.openxmlformats.org/drawingml/2006/main" noChangeAspect="1"/>
-            </wp:cNvGraphicFramePr>
-            <a:graphic xmlns:a="http://schemas.openxmlformats.org/drawingml/2006/main">
-              <a:graphicData uri="http://schemas.openxmlformats.org/drawingml/2006/picture">
-                <pic:pic xmlns:pic="http://schemas.openxmlformats.org/drawingml/2006/picture">
-                  <pic:nvPicPr>
-                    <pic:cNvPr id="3" name="Imagem 3" descr="Texto&#10;&#10;Descrição gerada automaticamente"/>
-                    <pic:cNvPicPr/>
-                  </pic:nvPicPr>
-                  <pic:blipFill>
-                    <a:blip r:embed="rId6"/>
-                    <a:stretch>
-                      <a:fillRect/>
-                    </a:stretch>
-                  </pic:blipFill>
-                  <pic:spPr>
-                    <a:xfrm>
-                      <a:off x="0" y="0"/>
-                      <a:ext cx="5400040" cy="5345430"/>
-                    </a:xfrm>
-                    <a:prstGeom prst="rect">
-                      <a:avLst/>
-                    </a:prstGeom>
-                  </pic:spPr>
-                </pic:pic>
-              </a:graphicData>
-            </a:graphic>
-          </wp:inline>
-        </w:drawing>
-      </w:r>
-    </w:p>
-    <w:p/>
-    <w:p/>
-    <w:p/>
-    <w:p/>
-    <w:p/>
-    <w:p/>
-    <w:p/>
-    <w:p/>
-    <w:p/>
-    <w:p>
-      <w:pPr>
-        <w:pStyle w:val="Ttulo1"/>
-        <w:rPr>
-          <w:bCs/>
-          <w:color w:val="000000" w:themeColor="text1"/>
-          <w14:shadow w14:blurRad="38100" w14:dist="19050" w14:dir="2700000" w14:sx="100000" w14:sy="100000" w14:kx="0" w14:ky="0" w14:algn="tl">
-            <w14:schemeClr w14:val="dk1">
-              <w14:alpha w14:val="60000"/>
-            </w14:schemeClr>
-          </w14:shadow>
-          <w14:textOutline w14:w="0" w14:cap="flat" w14:cmpd="sng" w14:algn="ctr">
-            <w14:noFill/>
-            <w14:prstDash w14:val="solid"/>
-            <w14:round/>
-          </w14:textOutline>
-        </w:rPr>
-      </w:pPr>
-      <w:proofErr w:type="spellStart"/>
-      <w:r>
-        <w:rPr>
-          <w:bCs/>
-          <w:color w:val="000000" w:themeColor="text1"/>
-          <w14:shadow w14:blurRad="38100" w14:dist="19050" w14:dir="2700000" w14:sx="100000" w14:sy="100000" w14:kx="0" w14:ky="0" w14:algn="tl">
-            <w14:schemeClr w14:val="dk1">
-              <w14:alpha w14:val="60000"/>
-            </w14:schemeClr>
-          </w14:shadow>
-          <w14:textOutline w14:w="0" w14:cap="flat" w14:cmpd="sng" w14:algn="ctr">
-            <w14:noFill/>
-            <w14:prstDash w14:val="solid"/>
-            <w14:round/>
-          </w14:textOutline>
-        </w:rPr>
-        <w:lastRenderedPageBreak/>
-        <w:t>Git</w:t>
-      </w:r>
-      <w:proofErr w:type="spellEnd"/>
-      <w:r>
-        <w:rPr>
-          <w:bCs/>
-          <w:color w:val="000000" w:themeColor="text1"/>
-          <w14:shadow w14:blurRad="38100" w14:dist="19050" w14:dir="2700000" w14:sx="100000" w14:sy="100000" w14:kx="0" w14:ky="0" w14:algn="tl">
-            <w14:schemeClr w14:val="dk1">
-              <w14:alpha w14:val="60000"/>
-            </w14:schemeClr>
-          </w14:shadow>
-          <w14:textOutline w14:w="0" w14:cap="flat" w14:cmpd="sng" w14:algn="ctr">
-            <w14:noFill/>
-            <w14:prstDash w14:val="solid"/>
-            <w14:round/>
-          </w14:textOutline>
-        </w:rPr>
-        <w:t xml:space="preserve"> </w:t>
-      </w:r>
-      <w:r>
-        <w:rPr>
-          <w:bCs/>
-          <w:color w:val="000000" w:themeColor="text1"/>
-          <w14:shadow w14:blurRad="38100" w14:dist="19050" w14:dir="2700000" w14:sx="100000" w14:sy="100000" w14:kx="0" w14:ky="0" w14:algn="tl">
-            <w14:schemeClr w14:val="dk1">
-              <w14:alpha w14:val="60000"/>
-            </w14:schemeClr>
-          </w14:shadow>
-          <w14:textOutline w14:w="0" w14:cap="flat" w14:cmpd="sng" w14:algn="ctr">
-            <w14:noFill/>
-            <w14:prstDash w14:val="solid"/>
-            <w14:round/>
-          </w14:textOutline>
-        </w:rPr>
-        <w:t>status</w:t>
-      </w:r>
-    </w:p>
-    <w:p>
-      <w:r>
-        <w:t>Serve para verificar status/alterações do repositório local.</w:t>
-      </w:r>
-    </w:p>
-    <w:p/>
-    <w:p>
-      <w:r>
-        <w:drawing>
-          <wp:inline distT="0" distB="0" distL="0" distR="0" wp14:anchorId="62DF7EA2" wp14:editId="3D1A5A8D">
-            <wp:extent cx="5400040" cy="5345430"/>
-            <wp:effectExtent l="0" t="0" r="0" b="7620"/>
-            <wp:docPr id="4" name="Imagem 4" descr="Texto&#10;&#10;Descrição gerada automaticamente"/>
-            <wp:cNvGraphicFramePr>
-              <a:graphicFrameLocks xmlns:a="http://schemas.openxmlformats.org/drawingml/2006/main" noChangeAspect="1"/>
-            </wp:cNvGraphicFramePr>
-            <a:graphic xmlns:a="http://schemas.openxmlformats.org/drawingml/2006/main">
-              <a:graphicData uri="http://schemas.openxmlformats.org/drawingml/2006/picture">
-                <pic:pic xmlns:pic="http://schemas.openxmlformats.org/drawingml/2006/picture">
-                  <pic:nvPicPr>
-                    <pic:cNvPr id="4" name="Imagem 4" descr="Texto&#10;&#10;Descrição gerada automaticamente"/>
                     <pic:cNvPicPr/>
                   </pic:nvPicPr>
                   <pic:blipFill>
@@ -554,11 +281,6 @@
       </w:r>
     </w:p>
     <w:p/>
-    <w:p/>
-    <w:p/>
-    <w:p/>
-    <w:p/>
-    <w:p/>
     <w:p>
       <w:pPr>
         <w:pStyle w:val="Ttulo1"/>
@@ -578,6 +300,8 @@
         </w:rPr>
       </w:pPr>
     </w:p>
+    <w:p/>
+    <w:p/>
     <w:p>
       <w:pPr>
         <w:pStyle w:val="Ttulo1"/>
@@ -612,6 +336,7 @@
             <w14:round/>
           </w14:textOutline>
         </w:rPr>
+        <w:lastRenderedPageBreak/>
         <w:t>Git</w:t>
       </w:r>
       <w:proofErr w:type="spellEnd"/>
@@ -632,132 +357,43 @@
         </w:rPr>
         <w:t xml:space="preserve"> </w:t>
       </w:r>
-      <w:proofErr w:type="spellStart"/>
-      <w:r>
-        <w:rPr>
-          <w:bCs/>
-          <w:color w:val="000000" w:themeColor="text1"/>
-          <w14:shadow w14:blurRad="38100" w14:dist="19050" w14:dir="2700000" w14:sx="100000" w14:sy="100000" w14:kx="0" w14:ky="0" w14:algn="tl">
-            <w14:schemeClr w14:val="dk1">
-              <w14:alpha w14:val="60000"/>
-            </w14:schemeClr>
-          </w14:shadow>
-          <w14:textOutline w14:w="0" w14:cap="flat" w14:cmpd="sng" w14:algn="ctr">
-            <w14:noFill/>
-            <w14:prstDash w14:val="solid"/>
-            <w14:round/>
-          </w14:textOutline>
-        </w:rPr>
-        <w:t>add</w:t>
-      </w:r>
-      <w:proofErr w:type="spellEnd"/>
-    </w:p>
-    <w:p>
-      <w:r>
-        <w:t xml:space="preserve">Com este comando podemos adicionar individualmente (ou sequencialmente usando espaços entre os arquivos) os arquivos para a </w:t>
-      </w:r>
-      <w:proofErr w:type="spellStart"/>
-      <w:r>
-        <w:t>staging</w:t>
-      </w:r>
-      <w:proofErr w:type="spellEnd"/>
-      <w:r>
-        <w:t xml:space="preserve"> área (área de preparação).</w:t>
-      </w:r>
-    </w:p>
-    <w:p>
-      <w:pPr>
-        <w:rPr>
-          <w:i/>
-          <w:iCs/>
-        </w:rPr>
-      </w:pPr>
-      <w:r>
-        <w:t xml:space="preserve">Também podemos usar </w:t>
-      </w:r>
-      <w:r>
-        <w:rPr>
-          <w:i/>
-          <w:iCs/>
-          <w:color w:val="4472C4" w:themeColor="accent1"/>
-        </w:rPr>
-        <w:t>$</w:t>
-      </w:r>
-      <w:proofErr w:type="spellStart"/>
-      <w:r>
-        <w:rPr>
-          <w:i/>
-          <w:iCs/>
-          <w:color w:val="4472C4" w:themeColor="accent1"/>
-        </w:rPr>
-        <w:t>git</w:t>
-      </w:r>
-      <w:proofErr w:type="spellEnd"/>
-      <w:r>
-        <w:rPr>
-          <w:i/>
-          <w:iCs/>
-          <w:color w:val="4472C4" w:themeColor="accent1"/>
-        </w:rPr>
-        <w:t xml:space="preserve"> </w:t>
-      </w:r>
-      <w:proofErr w:type="spellStart"/>
-      <w:proofErr w:type="gramStart"/>
-      <w:r>
-        <w:rPr>
-          <w:i/>
-          <w:iCs/>
-          <w:color w:val="4472C4" w:themeColor="accent1"/>
-        </w:rPr>
-        <w:t>add</w:t>
-      </w:r>
-      <w:proofErr w:type="spellEnd"/>
-      <w:r>
-        <w:rPr>
-          <w:i/>
-          <w:iCs/>
-          <w:color w:val="4472C4" w:themeColor="accent1"/>
-        </w:rPr>
-        <w:t xml:space="preserve"> .</w:t>
-      </w:r>
-      <w:proofErr w:type="gramEnd"/>
-      <w:r>
-        <w:rPr>
-          <w:i/>
-          <w:iCs/>
-        </w:rPr>
-        <w:t xml:space="preserve"> </w:t>
-      </w:r>
-      <w:r>
-        <w:rPr>
-          <w:i/>
-          <w:iCs/>
-        </w:rPr>
-        <w:t>para adicionar todos os arquivos pendentes.</w:t>
-      </w:r>
-    </w:p>
-    <w:p>
-      <w:pPr>
-        <w:rPr>
-          <w:u w:val="single"/>
-        </w:rPr>
-      </w:pPr>
-    </w:p>
-    <w:p>
-      <w:pPr>
-        <w:rPr>
-          <w:u w:val="single"/>
-        </w:rPr>
-      </w:pPr>
-      <w:r>
-        <w:rPr>
-          <w:u w:val="single"/>
+      <w:r>
+        <w:rPr>
+          <w:bCs/>
+          <w:color w:val="000000" w:themeColor="text1"/>
+          <w14:shadow w14:blurRad="38100" w14:dist="19050" w14:dir="2700000" w14:sx="100000" w14:sy="100000" w14:kx="0" w14:ky="0" w14:algn="tl">
+            <w14:schemeClr w14:val="dk1">
+              <w14:alpha w14:val="60000"/>
+            </w14:schemeClr>
+          </w14:shadow>
+          <w14:textOutline w14:w="0" w14:cap="flat" w14:cmpd="sng" w14:algn="ctr">
+            <w14:noFill/>
+            <w14:prstDash w14:val="solid"/>
+            <w14:round/>
+          </w14:textOutline>
+        </w:rPr>
+        <w:t>clone</w:t>
+      </w:r>
+    </w:p>
+    <w:p>
+      <w:r>
+        <w:t>Comando para clonar um repositório</w:t>
+      </w:r>
+      <w:r>
+        <w:t>.</w:t>
+      </w:r>
+    </w:p>
+    <w:p/>
+    <w:p>
+      <w:r>
+        <w:rPr>
+          <w:noProof/>
         </w:rPr>
         <w:drawing>
-          <wp:inline distT="0" distB="0" distL="0" distR="0" wp14:anchorId="72F62DCF" wp14:editId="629F943F">
+          <wp:inline distT="0" distB="0" distL="0" distR="0" wp14:anchorId="5D0CA77B" wp14:editId="5DC7E5F4">
             <wp:extent cx="5400040" cy="5345430"/>
             <wp:effectExtent l="0" t="0" r="0" b="7620"/>
-            <wp:docPr id="8" name="Imagem 8" descr="Texto&#10;&#10;Descrição gerada automaticamente"/>
+            <wp:docPr id="3" name="Imagem 3" descr="Texto&#10;&#10;Descrição gerada automaticamente"/>
             <wp:cNvGraphicFramePr>
               <a:graphicFrameLocks xmlns:a="http://schemas.openxmlformats.org/drawingml/2006/main" noChangeAspect="1"/>
             </wp:cNvGraphicFramePr>
@@ -765,7 +401,7 @@
               <a:graphicData uri="http://schemas.openxmlformats.org/drawingml/2006/picture">
                 <pic:pic xmlns:pic="http://schemas.openxmlformats.org/drawingml/2006/picture">
                   <pic:nvPicPr>
-                    <pic:cNvPr id="8" name="Imagem 8" descr="Texto&#10;&#10;Descrição gerada automaticamente"/>
+                    <pic:cNvPr id="3" name="Imagem 3" descr="Texto&#10;&#10;Descrição gerada automaticamente"/>
                     <pic:cNvPicPr/>
                   </pic:nvPicPr>
                   <pic:blipFill>
@@ -790,13 +426,15 @@
         </w:drawing>
       </w:r>
     </w:p>
-    <w:p>
-      <w:pPr>
-        <w:rPr>
-          <w:u w:val="single"/>
-        </w:rPr>
-      </w:pPr>
-    </w:p>
+    <w:p/>
+    <w:p/>
+    <w:p/>
+    <w:p/>
+    <w:p/>
+    <w:p/>
+    <w:p/>
+    <w:p/>
+    <w:p/>
     <w:p>
       <w:pPr>
         <w:pStyle w:val="Ttulo1"/>
@@ -815,7 +453,114 @@
           </w14:textOutline>
         </w:rPr>
       </w:pPr>
-    </w:p>
+      <w:proofErr w:type="spellStart"/>
+      <w:r>
+        <w:rPr>
+          <w:bCs/>
+          <w:color w:val="000000" w:themeColor="text1"/>
+          <w14:shadow w14:blurRad="38100" w14:dist="19050" w14:dir="2700000" w14:sx="100000" w14:sy="100000" w14:kx="0" w14:ky="0" w14:algn="tl">
+            <w14:schemeClr w14:val="dk1">
+              <w14:alpha w14:val="60000"/>
+            </w14:schemeClr>
+          </w14:shadow>
+          <w14:textOutline w14:w="0" w14:cap="flat" w14:cmpd="sng" w14:algn="ctr">
+            <w14:noFill/>
+            <w14:prstDash w14:val="solid"/>
+            <w14:round/>
+          </w14:textOutline>
+        </w:rPr>
+        <w:lastRenderedPageBreak/>
+        <w:t>Git</w:t>
+      </w:r>
+      <w:proofErr w:type="spellEnd"/>
+      <w:r>
+        <w:rPr>
+          <w:bCs/>
+          <w:color w:val="000000" w:themeColor="text1"/>
+          <w14:shadow w14:blurRad="38100" w14:dist="19050" w14:dir="2700000" w14:sx="100000" w14:sy="100000" w14:kx="0" w14:ky="0" w14:algn="tl">
+            <w14:schemeClr w14:val="dk1">
+              <w14:alpha w14:val="60000"/>
+            </w14:schemeClr>
+          </w14:shadow>
+          <w14:textOutline w14:w="0" w14:cap="flat" w14:cmpd="sng" w14:algn="ctr">
+            <w14:noFill/>
+            <w14:prstDash w14:val="solid"/>
+            <w14:round/>
+          </w14:textOutline>
+        </w:rPr>
+        <w:t xml:space="preserve"> </w:t>
+      </w:r>
+      <w:r>
+        <w:rPr>
+          <w:bCs/>
+          <w:color w:val="000000" w:themeColor="text1"/>
+          <w14:shadow w14:blurRad="38100" w14:dist="19050" w14:dir="2700000" w14:sx="100000" w14:sy="100000" w14:kx="0" w14:ky="0" w14:algn="tl">
+            <w14:schemeClr w14:val="dk1">
+              <w14:alpha w14:val="60000"/>
+            </w14:schemeClr>
+          </w14:shadow>
+          <w14:textOutline w14:w="0" w14:cap="flat" w14:cmpd="sng" w14:algn="ctr">
+            <w14:noFill/>
+            <w14:prstDash w14:val="solid"/>
+            <w14:round/>
+          </w14:textOutline>
+        </w:rPr>
+        <w:t>status</w:t>
+      </w:r>
+    </w:p>
+    <w:p>
+      <w:r>
+        <w:t>Serve para verificar status/alterações do repositório local.</w:t>
+      </w:r>
+    </w:p>
+    <w:p/>
+    <w:p>
+      <w:r>
+        <w:rPr>
+          <w:noProof/>
+        </w:rPr>
+        <w:drawing>
+          <wp:inline distT="0" distB="0" distL="0" distR="0" wp14:anchorId="62DF7EA2" wp14:editId="3D1A5A8D">
+            <wp:extent cx="5400040" cy="5345430"/>
+            <wp:effectExtent l="0" t="0" r="0" b="7620"/>
+            <wp:docPr id="4" name="Imagem 4" descr="Texto&#10;&#10;Descrição gerada automaticamente"/>
+            <wp:cNvGraphicFramePr>
+              <a:graphicFrameLocks xmlns:a="http://schemas.openxmlformats.org/drawingml/2006/main" noChangeAspect="1"/>
+            </wp:cNvGraphicFramePr>
+            <a:graphic xmlns:a="http://schemas.openxmlformats.org/drawingml/2006/main">
+              <a:graphicData uri="http://schemas.openxmlformats.org/drawingml/2006/picture">
+                <pic:pic xmlns:pic="http://schemas.openxmlformats.org/drawingml/2006/picture">
+                  <pic:nvPicPr>
+                    <pic:cNvPr id="4" name="Imagem 4" descr="Texto&#10;&#10;Descrição gerada automaticamente"/>
+                    <pic:cNvPicPr/>
+                  </pic:nvPicPr>
+                  <pic:blipFill>
+                    <a:blip r:embed="rId9"/>
+                    <a:stretch>
+                      <a:fillRect/>
+                    </a:stretch>
+                  </pic:blipFill>
+                  <pic:spPr>
+                    <a:xfrm>
+                      <a:off x="0" y="0"/>
+                      <a:ext cx="5400040" cy="5345430"/>
+                    </a:xfrm>
+                    <a:prstGeom prst="rect">
+                      <a:avLst/>
+                    </a:prstGeom>
+                  </pic:spPr>
+                </pic:pic>
+              </a:graphicData>
+            </a:graphic>
+          </wp:inline>
+        </w:drawing>
+      </w:r>
+    </w:p>
+    <w:p/>
+    <w:p/>
+    <w:p/>
+    <w:p/>
+    <w:p/>
     <w:p/>
     <w:p>
       <w:pPr>
@@ -835,23 +580,41 @@
           </w14:textOutline>
         </w:rPr>
       </w:pPr>
-      <w:proofErr w:type="spellStart"/>
-      <w:r>
-        <w:rPr>
-          <w:bCs/>
-          <w:color w:val="000000" w:themeColor="text1"/>
-          <w14:shadow w14:blurRad="38100" w14:dist="19050" w14:dir="2700000" w14:sx="100000" w14:sy="100000" w14:kx="0" w14:ky="0" w14:algn="tl">
-            <w14:schemeClr w14:val="dk1">
-              <w14:alpha w14:val="60000"/>
-            </w14:schemeClr>
-          </w14:shadow>
-          <w14:textOutline w14:w="0" w14:cap="flat" w14:cmpd="sng" w14:algn="ctr">
-            <w14:noFill/>
-            <w14:prstDash w14:val="solid"/>
-            <w14:round/>
-          </w14:textOutline>
-        </w:rPr>
-        <w:lastRenderedPageBreak/>
+    </w:p>
+    <w:p>
+      <w:pPr>
+        <w:pStyle w:val="Ttulo1"/>
+        <w:rPr>
+          <w:bCs/>
+          <w:color w:val="000000" w:themeColor="text1"/>
+          <w14:shadow w14:blurRad="38100" w14:dist="19050" w14:dir="2700000" w14:sx="100000" w14:sy="100000" w14:kx="0" w14:ky="0" w14:algn="tl">
+            <w14:schemeClr w14:val="dk1">
+              <w14:alpha w14:val="60000"/>
+            </w14:schemeClr>
+          </w14:shadow>
+          <w14:textOutline w14:w="0" w14:cap="flat" w14:cmpd="sng" w14:algn="ctr">
+            <w14:noFill/>
+            <w14:prstDash w14:val="solid"/>
+            <w14:round/>
+          </w14:textOutline>
+        </w:rPr>
+      </w:pPr>
+      <w:proofErr w:type="spellStart"/>
+      <w:r>
+        <w:rPr>
+          <w:bCs/>
+          <w:color w:val="000000" w:themeColor="text1"/>
+          <w14:shadow w14:blurRad="38100" w14:dist="19050" w14:dir="2700000" w14:sx="100000" w14:sy="100000" w14:kx="0" w14:ky="0" w14:algn="tl">
+            <w14:schemeClr w14:val="dk1">
+              <w14:alpha w14:val="60000"/>
+            </w14:schemeClr>
+          </w14:shadow>
+          <w14:textOutline w14:w="0" w14:cap="flat" w14:cmpd="sng" w14:algn="ctr">
+            <w14:noFill/>
+            <w14:prstDash w14:val="solid"/>
+            <w14:round/>
+          </w14:textOutline>
+        </w:rPr>
         <w:t>Git</w:t>
       </w:r>
       <w:proofErr w:type="spellEnd"/>
@@ -888,38 +651,32 @@
             <w14:round/>
           </w14:textOutline>
         </w:rPr>
-        <w:t>commit</w:t>
-      </w:r>
-      <w:proofErr w:type="spellEnd"/>
-      <w:r>
-        <w:rPr>
-          <w:bCs/>
-          <w:color w:val="000000" w:themeColor="text1"/>
-          <w14:shadow w14:blurRad="38100" w14:dist="19050" w14:dir="2700000" w14:sx="100000" w14:sy="100000" w14:kx="0" w14:ky="0" w14:algn="tl">
-            <w14:schemeClr w14:val="dk1">
-              <w14:alpha w14:val="60000"/>
-            </w14:schemeClr>
-          </w14:shadow>
-          <w14:textOutline w14:w="0" w14:cap="flat" w14:cmpd="sng" w14:algn="ctr">
-            <w14:noFill/>
-            <w14:prstDash w14:val="solid"/>
-            <w14:round/>
-          </w14:textOutline>
-        </w:rPr>
-        <w:t xml:space="preserve"> -m</w:t>
-      </w:r>
-    </w:p>
-    <w:p>
-      <w:r>
-        <w:t xml:space="preserve">Para efetivar o </w:t>
-      </w:r>
-      <w:proofErr w:type="spellStart"/>
-      <w:r>
-        <w:t>commit</w:t>
-      </w:r>
-      <w:proofErr w:type="spellEnd"/>
-      <w:r>
-        <w:t xml:space="preserve"> (salvar um snapshot local) podemos usar </w:t>
+        <w:t>add</w:t>
+      </w:r>
+      <w:proofErr w:type="spellEnd"/>
+    </w:p>
+    <w:p>
+      <w:r>
+        <w:t xml:space="preserve">Com este comando podemos adicionar individualmente (ou sequencialmente usando espaços entre os arquivos) os arquivos para a </w:t>
+      </w:r>
+      <w:proofErr w:type="spellStart"/>
+      <w:r>
+        <w:t>staging</w:t>
+      </w:r>
+      <w:proofErr w:type="spellEnd"/>
+      <w:r>
+        <w:t xml:space="preserve"> área (área de preparação).</w:t>
+      </w:r>
+    </w:p>
+    <w:p>
+      <w:pPr>
+        <w:rPr>
+          <w:i/>
+          <w:iCs/>
+        </w:rPr>
+      </w:pPr>
+      <w:r>
+        <w:t xml:space="preserve">Também podemos usar </w:t>
       </w:r>
       <w:r>
         <w:rPr>
@@ -948,13 +705,14 @@
         <w:t xml:space="preserve"> </w:t>
       </w:r>
       <w:proofErr w:type="spellStart"/>
+      <w:proofErr w:type="gramStart"/>
       <w:r>
         <w:rPr>
           <w:i/>
           <w:iCs/>
           <w:color w:val="4472C4" w:themeColor="accent1"/>
         </w:rPr>
-        <w:t>commit</w:t>
+        <w:t>add</w:t>
       </w:r>
       <w:proofErr w:type="spellEnd"/>
       <w:r>
@@ -963,15 +721,261 @@
           <w:iCs/>
           <w:color w:val="4472C4" w:themeColor="accent1"/>
         </w:rPr>
-        <w:t xml:space="preserve"> -m “Mensagem clara e descritiva sobre as alterações feitas</w:t>
-      </w:r>
-      <w:proofErr w:type="gramStart"/>
+        <w:t xml:space="preserve"> .</w:t>
+      </w:r>
+      <w:proofErr w:type="gramEnd"/>
+      <w:r>
+        <w:rPr>
+          <w:i/>
+          <w:iCs/>
+        </w:rPr>
+        <w:t xml:space="preserve"> </w:t>
+      </w:r>
+      <w:r>
+        <w:rPr>
+          <w:i/>
+          <w:iCs/>
+        </w:rPr>
+        <w:t>para adicionar todos os arquivos pendentes.</w:t>
+      </w:r>
+    </w:p>
+    <w:p>
+      <w:pPr>
+        <w:rPr>
+          <w:u w:val="single"/>
+        </w:rPr>
+      </w:pPr>
+    </w:p>
+    <w:p>
+      <w:pPr>
+        <w:rPr>
+          <w:u w:val="single"/>
+        </w:rPr>
+      </w:pPr>
+      <w:r>
+        <w:rPr>
+          <w:noProof/>
+          <w:u w:val="single"/>
+        </w:rPr>
+        <w:drawing>
+          <wp:inline distT="0" distB="0" distL="0" distR="0" wp14:anchorId="72F62DCF" wp14:editId="629F943F">
+            <wp:extent cx="5400040" cy="5345430"/>
+            <wp:effectExtent l="0" t="0" r="0" b="7620"/>
+            <wp:docPr id="8" name="Imagem 8" descr="Texto&#10;&#10;Descrição gerada automaticamente"/>
+            <wp:cNvGraphicFramePr>
+              <a:graphicFrameLocks xmlns:a="http://schemas.openxmlformats.org/drawingml/2006/main" noChangeAspect="1"/>
+            </wp:cNvGraphicFramePr>
+            <a:graphic xmlns:a="http://schemas.openxmlformats.org/drawingml/2006/main">
+              <a:graphicData uri="http://schemas.openxmlformats.org/drawingml/2006/picture">
+                <pic:pic xmlns:pic="http://schemas.openxmlformats.org/drawingml/2006/picture">
+                  <pic:nvPicPr>
+                    <pic:cNvPr id="8" name="Imagem 8" descr="Texto&#10;&#10;Descrição gerada automaticamente"/>
+                    <pic:cNvPicPr/>
+                  </pic:nvPicPr>
+                  <pic:blipFill>
+                    <a:blip r:embed="rId10"/>
+                    <a:stretch>
+                      <a:fillRect/>
+                    </a:stretch>
+                  </pic:blipFill>
+                  <pic:spPr>
+                    <a:xfrm>
+                      <a:off x="0" y="0"/>
+                      <a:ext cx="5400040" cy="5345430"/>
+                    </a:xfrm>
+                    <a:prstGeom prst="rect">
+                      <a:avLst/>
+                    </a:prstGeom>
+                  </pic:spPr>
+                </pic:pic>
+              </a:graphicData>
+            </a:graphic>
+          </wp:inline>
+        </w:drawing>
+      </w:r>
+    </w:p>
+    <w:p>
+      <w:pPr>
+        <w:rPr>
+          <w:u w:val="single"/>
+        </w:rPr>
+      </w:pPr>
+    </w:p>
+    <w:p>
+      <w:pPr>
+        <w:pStyle w:val="Ttulo1"/>
+        <w:rPr>
+          <w:bCs/>
+          <w:color w:val="000000" w:themeColor="text1"/>
+          <w14:shadow w14:blurRad="38100" w14:dist="19050" w14:dir="2700000" w14:sx="100000" w14:sy="100000" w14:kx="0" w14:ky="0" w14:algn="tl">
+            <w14:schemeClr w14:val="dk1">
+              <w14:alpha w14:val="60000"/>
+            </w14:schemeClr>
+          </w14:shadow>
+          <w14:textOutline w14:w="0" w14:cap="flat" w14:cmpd="sng" w14:algn="ctr">
+            <w14:noFill/>
+            <w14:prstDash w14:val="solid"/>
+            <w14:round/>
+          </w14:textOutline>
+        </w:rPr>
+      </w:pPr>
+    </w:p>
+    <w:p/>
+    <w:p>
+      <w:pPr>
+        <w:pStyle w:val="Ttulo1"/>
+        <w:rPr>
+          <w:bCs/>
+          <w:color w:val="000000" w:themeColor="text1"/>
+          <w14:shadow w14:blurRad="38100" w14:dist="19050" w14:dir="2700000" w14:sx="100000" w14:sy="100000" w14:kx="0" w14:ky="0" w14:algn="tl">
+            <w14:schemeClr w14:val="dk1">
+              <w14:alpha w14:val="60000"/>
+            </w14:schemeClr>
+          </w14:shadow>
+          <w14:textOutline w14:w="0" w14:cap="flat" w14:cmpd="sng" w14:algn="ctr">
+            <w14:noFill/>
+            <w14:prstDash w14:val="solid"/>
+            <w14:round/>
+          </w14:textOutline>
+        </w:rPr>
+      </w:pPr>
+      <w:proofErr w:type="spellStart"/>
+      <w:r>
+        <w:rPr>
+          <w:bCs/>
+          <w:color w:val="000000" w:themeColor="text1"/>
+          <w14:shadow w14:blurRad="38100" w14:dist="19050" w14:dir="2700000" w14:sx="100000" w14:sy="100000" w14:kx="0" w14:ky="0" w14:algn="tl">
+            <w14:schemeClr w14:val="dk1">
+              <w14:alpha w14:val="60000"/>
+            </w14:schemeClr>
+          </w14:shadow>
+          <w14:textOutline w14:w="0" w14:cap="flat" w14:cmpd="sng" w14:algn="ctr">
+            <w14:noFill/>
+            <w14:prstDash w14:val="solid"/>
+            <w14:round/>
+          </w14:textOutline>
+        </w:rPr>
+        <w:lastRenderedPageBreak/>
+        <w:t>Git</w:t>
+      </w:r>
+      <w:proofErr w:type="spellEnd"/>
+      <w:r>
+        <w:rPr>
+          <w:bCs/>
+          <w:color w:val="000000" w:themeColor="text1"/>
+          <w14:shadow w14:blurRad="38100" w14:dist="19050" w14:dir="2700000" w14:sx="100000" w14:sy="100000" w14:kx="0" w14:ky="0" w14:algn="tl">
+            <w14:schemeClr w14:val="dk1">
+              <w14:alpha w14:val="60000"/>
+            </w14:schemeClr>
+          </w14:shadow>
+          <w14:textOutline w14:w="0" w14:cap="flat" w14:cmpd="sng" w14:algn="ctr">
+            <w14:noFill/>
+            <w14:prstDash w14:val="solid"/>
+            <w14:round/>
+          </w14:textOutline>
+        </w:rPr>
+        <w:t xml:space="preserve"> </w:t>
+      </w:r>
+      <w:proofErr w:type="spellStart"/>
+      <w:r>
+        <w:rPr>
+          <w:bCs/>
+          <w:color w:val="000000" w:themeColor="text1"/>
+          <w14:shadow w14:blurRad="38100" w14:dist="19050" w14:dir="2700000" w14:sx="100000" w14:sy="100000" w14:kx="0" w14:ky="0" w14:algn="tl">
+            <w14:schemeClr w14:val="dk1">
+              <w14:alpha w14:val="60000"/>
+            </w14:schemeClr>
+          </w14:shadow>
+          <w14:textOutline w14:w="0" w14:cap="flat" w14:cmpd="sng" w14:algn="ctr">
+            <w14:noFill/>
+            <w14:prstDash w14:val="solid"/>
+            <w14:round/>
+          </w14:textOutline>
+        </w:rPr>
+        <w:t>commit</w:t>
+      </w:r>
+      <w:proofErr w:type="spellEnd"/>
+      <w:r>
+        <w:rPr>
+          <w:bCs/>
+          <w:color w:val="000000" w:themeColor="text1"/>
+          <w14:shadow w14:blurRad="38100" w14:dist="19050" w14:dir="2700000" w14:sx="100000" w14:sy="100000" w14:kx="0" w14:ky="0" w14:algn="tl">
+            <w14:schemeClr w14:val="dk1">
+              <w14:alpha w14:val="60000"/>
+            </w14:schemeClr>
+          </w14:shadow>
+          <w14:textOutline w14:w="0" w14:cap="flat" w14:cmpd="sng" w14:algn="ctr">
+            <w14:noFill/>
+            <w14:prstDash w14:val="solid"/>
+            <w14:round/>
+          </w14:textOutline>
+        </w:rPr>
+        <w:t xml:space="preserve"> -m</w:t>
+      </w:r>
+    </w:p>
+    <w:p>
+      <w:r>
+        <w:t xml:space="preserve">Para efetivar o </w:t>
+      </w:r>
+      <w:proofErr w:type="spellStart"/>
+      <w:r>
+        <w:t>commit</w:t>
+      </w:r>
+      <w:proofErr w:type="spellEnd"/>
+      <w:r>
+        <w:t xml:space="preserve"> (salvar um snapshot local) podemos usar </w:t>
+      </w:r>
       <w:r>
         <w:rPr>
           <w:i/>
           <w:iCs/>
           <w:color w:val="4472C4" w:themeColor="accent1"/>
         </w:rPr>
+        <w:t>$</w:t>
+      </w:r>
+      <w:proofErr w:type="spellStart"/>
+      <w:r>
+        <w:rPr>
+          <w:i/>
+          <w:iCs/>
+          <w:color w:val="4472C4" w:themeColor="accent1"/>
+        </w:rPr>
+        <w:t>git</w:t>
+      </w:r>
+      <w:proofErr w:type="spellEnd"/>
+      <w:r>
+        <w:rPr>
+          <w:i/>
+          <w:iCs/>
+          <w:color w:val="4472C4" w:themeColor="accent1"/>
+        </w:rPr>
+        <w:t xml:space="preserve"> </w:t>
+      </w:r>
+      <w:proofErr w:type="spellStart"/>
+      <w:r>
+        <w:rPr>
+          <w:i/>
+          <w:iCs/>
+          <w:color w:val="4472C4" w:themeColor="accent1"/>
+        </w:rPr>
+        <w:t>commit</w:t>
+      </w:r>
+      <w:proofErr w:type="spellEnd"/>
+      <w:r>
+        <w:rPr>
+          <w:i/>
+          <w:iCs/>
+          <w:color w:val="4472C4" w:themeColor="accent1"/>
+        </w:rPr>
+        <w:t xml:space="preserve"> -m “Mensagem clara e descritiva sobre as alterações feitas</w:t>
+      </w:r>
+      <w:proofErr w:type="gramStart"/>
+      <w:r>
+        <w:rPr>
+          <w:i/>
+          <w:iCs/>
+          <w:color w:val="4472C4" w:themeColor="accent1"/>
+        </w:rPr>
         <w:t xml:space="preserve">” </w:t>
       </w:r>
       <w:r>
@@ -991,6 +995,7 @@
       </w:pPr>
       <w:r>
         <w:rPr>
+          <w:noProof/>
           <w:u w:val="single"/>
         </w:rPr>
         <w:drawing>
@@ -1006,370 +1011,6 @@
                 <pic:pic xmlns:pic="http://schemas.openxmlformats.org/drawingml/2006/picture">
                   <pic:nvPicPr>
                     <pic:cNvPr id="10" name="Imagem 10" descr="Texto&#10;&#10;Descrição gerada automaticamente"/>
-                    <pic:cNvPicPr/>
-                  </pic:nvPicPr>
-                  <pic:blipFill>
-                    <a:blip r:embed="rId9"/>
-                    <a:stretch>
-                      <a:fillRect/>
-                    </a:stretch>
-                  </pic:blipFill>
-                  <pic:spPr>
-                    <a:xfrm>
-                      <a:off x="0" y="0"/>
-                      <a:ext cx="5400040" cy="6038215"/>
-                    </a:xfrm>
-                    <a:prstGeom prst="rect">
-                      <a:avLst/>
-                    </a:prstGeom>
-                  </pic:spPr>
-                </pic:pic>
-              </a:graphicData>
-            </a:graphic>
-          </wp:inline>
-        </w:drawing>
-      </w:r>
-    </w:p>
-    <w:p>
-      <w:pPr>
-        <w:rPr>
-          <w:u w:val="single"/>
-        </w:rPr>
-      </w:pPr>
-    </w:p>
-    <w:p>
-      <w:pPr>
-        <w:rPr>
-          <w:u w:val="single"/>
-        </w:rPr>
-      </w:pPr>
-    </w:p>
-    <w:p>
-      <w:pPr>
-        <w:rPr>
-          <w:u w:val="single"/>
-        </w:rPr>
-      </w:pPr>
-    </w:p>
-    <w:p>
-      <w:pPr>
-        <w:pStyle w:val="Ttulo1"/>
-        <w:rPr>
-          <w:bCs/>
-          <w:color w:val="000000" w:themeColor="text1"/>
-          <w14:shadow w14:blurRad="38100" w14:dist="19050" w14:dir="2700000" w14:sx="100000" w14:sy="100000" w14:kx="0" w14:ky="0" w14:algn="tl">
-            <w14:schemeClr w14:val="dk1">
-              <w14:alpha w14:val="60000"/>
-            </w14:schemeClr>
-          </w14:shadow>
-          <w14:textOutline w14:w="0" w14:cap="flat" w14:cmpd="sng" w14:algn="ctr">
-            <w14:noFill/>
-            <w14:prstDash w14:val="solid"/>
-            <w14:round/>
-          </w14:textOutline>
-        </w:rPr>
-      </w:pPr>
-      <w:proofErr w:type="spellStart"/>
-      <w:r>
-        <w:rPr>
-          <w:bCs/>
-          <w:color w:val="000000" w:themeColor="text1"/>
-          <w14:shadow w14:blurRad="38100" w14:dist="19050" w14:dir="2700000" w14:sx="100000" w14:sy="100000" w14:kx="0" w14:ky="0" w14:algn="tl">
-            <w14:schemeClr w14:val="dk1">
-              <w14:alpha w14:val="60000"/>
-            </w14:schemeClr>
-          </w14:shadow>
-          <w14:textOutline w14:w="0" w14:cap="flat" w14:cmpd="sng" w14:algn="ctr">
-            <w14:noFill/>
-            <w14:prstDash w14:val="solid"/>
-            <w14:round/>
-          </w14:textOutline>
-        </w:rPr>
-        <w:lastRenderedPageBreak/>
-        <w:t>Git</w:t>
-      </w:r>
-      <w:proofErr w:type="spellEnd"/>
-      <w:r>
-        <w:rPr>
-          <w:bCs/>
-          <w:color w:val="000000" w:themeColor="text1"/>
-          <w14:shadow w14:blurRad="38100" w14:dist="19050" w14:dir="2700000" w14:sx="100000" w14:sy="100000" w14:kx="0" w14:ky="0" w14:algn="tl">
-            <w14:schemeClr w14:val="dk1">
-              <w14:alpha w14:val="60000"/>
-            </w14:schemeClr>
-          </w14:shadow>
-          <w14:textOutline w14:w="0" w14:cap="flat" w14:cmpd="sng" w14:algn="ctr">
-            <w14:noFill/>
-            <w14:prstDash w14:val="solid"/>
-            <w14:round/>
-          </w14:textOutline>
-        </w:rPr>
-        <w:t xml:space="preserve"> </w:t>
-      </w:r>
-      <w:proofErr w:type="spellStart"/>
-      <w:r>
-        <w:rPr>
-          <w:bCs/>
-          <w:color w:val="000000" w:themeColor="text1"/>
-          <w14:shadow w14:blurRad="38100" w14:dist="19050" w14:dir="2700000" w14:sx="100000" w14:sy="100000" w14:kx="0" w14:ky="0" w14:algn="tl">
-            <w14:schemeClr w14:val="dk1">
-              <w14:alpha w14:val="60000"/>
-            </w14:schemeClr>
-          </w14:shadow>
-          <w14:textOutline w14:w="0" w14:cap="flat" w14:cmpd="sng" w14:algn="ctr">
-            <w14:noFill/>
-            <w14:prstDash w14:val="solid"/>
-            <w14:round/>
-          </w14:textOutline>
-        </w:rPr>
-        <w:t>push</w:t>
-      </w:r>
-      <w:proofErr w:type="spellEnd"/>
-    </w:p>
-    <w:p>
-      <w:r>
-        <w:t>Aqui faremos upload para o servidor remoto (ou não, também existe a possibilidade de ter um repositório na rede local). Para isso precisamos passar para onde queremos enviar (na maioria dos casos usaremos “</w:t>
-      </w:r>
-      <w:proofErr w:type="spellStart"/>
-      <w:r>
-        <w:t>origin</w:t>
-      </w:r>
-      <w:proofErr w:type="spellEnd"/>
-      <w:r>
-        <w:t xml:space="preserve">” por ser o nome gerado ao clonar o repositório) e qual </w:t>
-      </w:r>
-      <w:proofErr w:type="spellStart"/>
-      <w:r>
-        <w:t>branch</w:t>
-      </w:r>
-      <w:proofErr w:type="spellEnd"/>
-      <w:r>
-        <w:t xml:space="preserve"> </w:t>
-      </w:r>
-      <w:r>
-        <w:rPr>
-          <w:i/>
-          <w:iCs/>
-          <w:color w:val="4472C4" w:themeColor="accent1"/>
-        </w:rPr>
-        <w:t>$</w:t>
-      </w:r>
-      <w:proofErr w:type="spellStart"/>
-      <w:r>
-        <w:rPr>
-          <w:i/>
-          <w:iCs/>
-          <w:color w:val="4472C4" w:themeColor="accent1"/>
-        </w:rPr>
-        <w:t>git</w:t>
-      </w:r>
-      <w:proofErr w:type="spellEnd"/>
-      <w:r>
-        <w:rPr>
-          <w:i/>
-          <w:iCs/>
-          <w:color w:val="4472C4" w:themeColor="accent1"/>
-        </w:rPr>
-        <w:t xml:space="preserve"> </w:t>
-      </w:r>
-      <w:proofErr w:type="spellStart"/>
-      <w:r>
-        <w:rPr>
-          <w:i/>
-          <w:iCs/>
-          <w:color w:val="4472C4" w:themeColor="accent1"/>
-        </w:rPr>
-        <w:t>push</w:t>
-      </w:r>
-      <w:proofErr w:type="spellEnd"/>
-      <w:r>
-        <w:rPr>
-          <w:i/>
-          <w:iCs/>
-          <w:color w:val="4472C4" w:themeColor="accent1"/>
-        </w:rPr>
-        <w:t xml:space="preserve"> </w:t>
-      </w:r>
-      <w:proofErr w:type="spellStart"/>
-      <w:r>
-        <w:rPr>
-          <w:i/>
-          <w:iCs/>
-          <w:color w:val="4472C4" w:themeColor="accent1"/>
-        </w:rPr>
-        <w:t>origin</w:t>
-      </w:r>
-      <w:proofErr w:type="spellEnd"/>
-      <w:r>
-        <w:rPr>
-          <w:i/>
-          <w:iCs/>
-          <w:color w:val="4472C4" w:themeColor="accent1"/>
-        </w:rPr>
-        <w:t xml:space="preserve"> </w:t>
-      </w:r>
-      <w:proofErr w:type="spellStart"/>
-      <w:r>
-        <w:rPr>
-          <w:i/>
-          <w:iCs/>
-          <w:color w:val="4472C4" w:themeColor="accent1"/>
-        </w:rPr>
-        <w:t>main</w:t>
-      </w:r>
-      <w:proofErr w:type="spellEnd"/>
-      <w:r>
-        <w:t>.</w:t>
-      </w:r>
-    </w:p>
-    <w:p/>
-    <w:p>
-      <w:r>
-        <w:drawing>
-          <wp:inline distT="0" distB="0" distL="0" distR="0" wp14:anchorId="3DC9E457" wp14:editId="3D24BBA1">
-            <wp:extent cx="5400040" cy="6038215"/>
-            <wp:effectExtent l="0" t="0" r="0" b="635"/>
-            <wp:docPr id="13" name="Imagem 13" descr="Texto&#10;&#10;Descrição gerada automaticamente"/>
-            <wp:cNvGraphicFramePr>
-              <a:graphicFrameLocks xmlns:a="http://schemas.openxmlformats.org/drawingml/2006/main" noChangeAspect="1"/>
-            </wp:cNvGraphicFramePr>
-            <a:graphic xmlns:a="http://schemas.openxmlformats.org/drawingml/2006/main">
-              <a:graphicData uri="http://schemas.openxmlformats.org/drawingml/2006/picture">
-                <pic:pic xmlns:pic="http://schemas.openxmlformats.org/drawingml/2006/picture">
-                  <pic:nvPicPr>
-                    <pic:cNvPr id="13" name="Imagem 13" descr="Texto&#10;&#10;Descrição gerada automaticamente"/>
-                    <pic:cNvPicPr/>
-                  </pic:nvPicPr>
-                  <pic:blipFill>
-                    <a:blip r:embed="rId10"/>
-                    <a:stretch>
-                      <a:fillRect/>
-                    </a:stretch>
-                  </pic:blipFill>
-                  <pic:spPr>
-                    <a:xfrm>
-                      <a:off x="0" y="0"/>
-                      <a:ext cx="5400040" cy="6038215"/>
-                    </a:xfrm>
-                    <a:prstGeom prst="rect">
-                      <a:avLst/>
-                    </a:prstGeom>
-                  </pic:spPr>
-                </pic:pic>
-              </a:graphicData>
-            </a:graphic>
-          </wp:inline>
-        </w:drawing>
-      </w:r>
-    </w:p>
-    <w:p/>
-    <w:p/>
-    <w:p/>
-    <w:p/>
-    <w:p>
-      <w:pPr>
-        <w:pStyle w:val="Ttulo1"/>
-        <w:rPr>
-          <w:bCs/>
-          <w:color w:val="000000" w:themeColor="text1"/>
-          <w14:shadow w14:blurRad="38100" w14:dist="19050" w14:dir="2700000" w14:sx="100000" w14:sy="100000" w14:kx="0" w14:ky="0" w14:algn="tl">
-            <w14:schemeClr w14:val="dk1">
-              <w14:alpha w14:val="60000"/>
-            </w14:schemeClr>
-          </w14:shadow>
-          <w14:textOutline w14:w="0" w14:cap="flat" w14:cmpd="sng" w14:algn="ctr">
-            <w14:noFill/>
-            <w14:prstDash w14:val="solid"/>
-            <w14:round/>
-          </w14:textOutline>
-        </w:rPr>
-      </w:pPr>
-      <w:proofErr w:type="spellStart"/>
-      <w:r>
-        <w:rPr>
-          <w:bCs/>
-          <w:color w:val="000000" w:themeColor="text1"/>
-          <w14:shadow w14:blurRad="38100" w14:dist="19050" w14:dir="2700000" w14:sx="100000" w14:sy="100000" w14:kx="0" w14:ky="0" w14:algn="tl">
-            <w14:schemeClr w14:val="dk1">
-              <w14:alpha w14:val="60000"/>
-            </w14:schemeClr>
-          </w14:shadow>
-          <w14:textOutline w14:w="0" w14:cap="flat" w14:cmpd="sng" w14:algn="ctr">
-            <w14:noFill/>
-            <w14:prstDash w14:val="solid"/>
-            <w14:round/>
-          </w14:textOutline>
-        </w:rPr>
-        <w:lastRenderedPageBreak/>
-        <w:t>Git</w:t>
-      </w:r>
-      <w:proofErr w:type="spellEnd"/>
-      <w:r>
-        <w:rPr>
-          <w:bCs/>
-          <w:color w:val="000000" w:themeColor="text1"/>
-          <w14:shadow w14:blurRad="38100" w14:dist="19050" w14:dir="2700000" w14:sx="100000" w14:sy="100000" w14:kx="0" w14:ky="0" w14:algn="tl">
-            <w14:schemeClr w14:val="dk1">
-              <w14:alpha w14:val="60000"/>
-            </w14:schemeClr>
-          </w14:shadow>
-          <w14:textOutline w14:w="0" w14:cap="flat" w14:cmpd="sng" w14:algn="ctr">
-            <w14:noFill/>
-            <w14:prstDash w14:val="solid"/>
-            <w14:round/>
-          </w14:textOutline>
-        </w:rPr>
-        <w:t xml:space="preserve"> </w:t>
-      </w:r>
-      <w:proofErr w:type="spellStart"/>
-      <w:r>
-        <w:rPr>
-          <w:bCs/>
-          <w:color w:val="000000" w:themeColor="text1"/>
-          <w14:shadow w14:blurRad="38100" w14:dist="19050" w14:dir="2700000" w14:sx="100000" w14:sy="100000" w14:kx="0" w14:ky="0" w14:algn="tl">
-            <w14:schemeClr w14:val="dk1">
-              <w14:alpha w14:val="60000"/>
-            </w14:schemeClr>
-          </w14:shadow>
-          <w14:textOutline w14:w="0" w14:cap="flat" w14:cmpd="sng" w14:algn="ctr">
-            <w14:noFill/>
-            <w14:prstDash w14:val="solid"/>
-            <w14:round/>
-          </w14:textOutline>
-        </w:rPr>
-        <w:t>branch</w:t>
-      </w:r>
-      <w:proofErr w:type="spellEnd"/>
-    </w:p>
-    <w:p>
-      <w:r>
-        <w:t xml:space="preserve">Listar as </w:t>
-      </w:r>
-      <w:proofErr w:type="spellStart"/>
-      <w:r>
-        <w:t>branchs</w:t>
-      </w:r>
-      <w:proofErr w:type="spellEnd"/>
-      <w:r>
-        <w:t xml:space="preserve"> locais.</w:t>
-      </w:r>
-    </w:p>
-    <w:p/>
-    <w:p>
-      <w:r>
-        <w:drawing>
-          <wp:inline distT="0" distB="0" distL="0" distR="0" wp14:anchorId="449B148D" wp14:editId="3B5BD33A">
-            <wp:extent cx="5400040" cy="6038215"/>
-            <wp:effectExtent l="0" t="0" r="0" b="635"/>
-            <wp:docPr id="14" name="Imagem 14" descr="Tela de computador com texto preto sobre fundo branco&#10;&#10;Descrição gerada automaticamente"/>
-            <wp:cNvGraphicFramePr>
-              <a:graphicFrameLocks xmlns:a="http://schemas.openxmlformats.org/drawingml/2006/main" noChangeAspect="1"/>
-            </wp:cNvGraphicFramePr>
-            <a:graphic xmlns:a="http://schemas.openxmlformats.org/drawingml/2006/main">
-              <a:graphicData uri="http://schemas.openxmlformats.org/drawingml/2006/picture">
-                <pic:pic xmlns:pic="http://schemas.openxmlformats.org/drawingml/2006/picture">
-                  <pic:nvPicPr>
-                    <pic:cNvPr id="14" name="Imagem 14" descr="Tela de computador com texto preto sobre fundo branco&#10;&#10;Descrição gerada automaticamente"/>
                     <pic:cNvPicPr/>
                   </pic:nvPicPr>
                   <pic:blipFill>
@@ -1394,11 +1035,27 @@
         </w:drawing>
       </w:r>
     </w:p>
-    <w:p/>
-    <w:p/>
-    <w:p/>
-    <w:p/>
-    <w:p/>
+    <w:p>
+      <w:pPr>
+        <w:rPr>
+          <w:u w:val="single"/>
+        </w:rPr>
+      </w:pPr>
+    </w:p>
+    <w:p>
+      <w:pPr>
+        <w:rPr>
+          <w:u w:val="single"/>
+        </w:rPr>
+      </w:pPr>
+    </w:p>
+    <w:p>
+      <w:pPr>
+        <w:rPr>
+          <w:u w:val="single"/>
+        </w:rPr>
+      </w:pPr>
+    </w:p>
     <w:p>
       <w:pPr>
         <w:pStyle w:val="Ttulo1"/>
@@ -1452,12 +1109,39 @@
             <w14:round/>
           </w14:textOutline>
         </w:rPr>
-        <w:t xml:space="preserve"> checkout</w:t>
-      </w:r>
-    </w:p>
-    <w:p>
-      <w:r>
-        <w:t xml:space="preserve">Trocando de </w:t>
+        <w:t xml:space="preserve"> </w:t>
+      </w:r>
+      <w:proofErr w:type="spellStart"/>
+      <w:r>
+        <w:rPr>
+          <w:bCs/>
+          <w:color w:val="000000" w:themeColor="text1"/>
+          <w14:shadow w14:blurRad="38100" w14:dist="19050" w14:dir="2700000" w14:sx="100000" w14:sy="100000" w14:kx="0" w14:ky="0" w14:algn="tl">
+            <w14:schemeClr w14:val="dk1">
+              <w14:alpha w14:val="60000"/>
+            </w14:schemeClr>
+          </w14:shadow>
+          <w14:textOutline w14:w="0" w14:cap="flat" w14:cmpd="sng" w14:algn="ctr">
+            <w14:noFill/>
+            <w14:prstDash w14:val="solid"/>
+            <w14:round/>
+          </w14:textOutline>
+        </w:rPr>
+        <w:t>push</w:t>
+      </w:r>
+      <w:proofErr w:type="spellEnd"/>
+    </w:p>
+    <w:p>
+      <w:r>
+        <w:t>Aqui faremos upload para o servidor remoto (ou não, também existe a possibilidade de ter um repositório na rede local). Para isso precisamos passar para onde queremos enviar (na maioria dos casos usaremos “</w:t>
+      </w:r>
+      <w:proofErr w:type="spellStart"/>
+      <w:r>
+        <w:t>origin</w:t>
+      </w:r>
+      <w:proofErr w:type="spellEnd"/>
+      <w:r>
+        <w:t xml:space="preserve">” por ser o nome gerado ao clonar o repositório) e qual </w:t>
       </w:r>
       <w:proofErr w:type="spellStart"/>
       <w:r>
@@ -1465,17 +1149,95 @@
       </w:r>
       <w:proofErr w:type="spellEnd"/>
       <w:r>
+        <w:t xml:space="preserve"> </w:t>
+      </w:r>
+      <w:r>
+        <w:rPr>
+          <w:i/>
+          <w:iCs/>
+          <w:color w:val="4472C4" w:themeColor="accent1"/>
+        </w:rPr>
+        <w:t>$</w:t>
+      </w:r>
+      <w:proofErr w:type="spellStart"/>
+      <w:r>
+        <w:rPr>
+          <w:i/>
+          <w:iCs/>
+          <w:color w:val="4472C4" w:themeColor="accent1"/>
+        </w:rPr>
+        <w:t>git</w:t>
+      </w:r>
+      <w:proofErr w:type="spellEnd"/>
+      <w:r>
+        <w:rPr>
+          <w:i/>
+          <w:iCs/>
+          <w:color w:val="4472C4" w:themeColor="accent1"/>
+        </w:rPr>
+        <w:t xml:space="preserve"> </w:t>
+      </w:r>
+      <w:proofErr w:type="spellStart"/>
+      <w:r>
+        <w:rPr>
+          <w:i/>
+          <w:iCs/>
+          <w:color w:val="4472C4" w:themeColor="accent1"/>
+        </w:rPr>
+        <w:t>push</w:t>
+      </w:r>
+      <w:proofErr w:type="spellEnd"/>
+      <w:r>
+        <w:rPr>
+          <w:i/>
+          <w:iCs/>
+          <w:color w:val="4472C4" w:themeColor="accent1"/>
+        </w:rPr>
+        <w:t xml:space="preserve"> </w:t>
+      </w:r>
+      <w:proofErr w:type="spellStart"/>
+      <w:r>
+        <w:rPr>
+          <w:i/>
+          <w:iCs/>
+          <w:color w:val="4472C4" w:themeColor="accent1"/>
+        </w:rPr>
+        <w:t>origin</w:t>
+      </w:r>
+      <w:proofErr w:type="spellEnd"/>
+      <w:r>
+        <w:rPr>
+          <w:i/>
+          <w:iCs/>
+          <w:color w:val="4472C4" w:themeColor="accent1"/>
+        </w:rPr>
+        <w:t xml:space="preserve"> </w:t>
+      </w:r>
+      <w:proofErr w:type="spellStart"/>
+      <w:r>
+        <w:rPr>
+          <w:i/>
+          <w:iCs/>
+          <w:color w:val="4472C4" w:themeColor="accent1"/>
+        </w:rPr>
+        <w:t>nomeDaBranch</w:t>
+      </w:r>
+      <w:proofErr w:type="spellEnd"/>
+      <w:r>
         <w:t>.</w:t>
       </w:r>
     </w:p>
     <w:p/>
     <w:p>
       <w:r>
+        <w:rPr>
+          <w:noProof/>
+        </w:rPr>
         <w:drawing>
-          <wp:inline distT="0" distB="0" distL="0" distR="0" wp14:anchorId="431B6697" wp14:editId="137E073A">
+          <wp:inline distT="0" distB="0" distL="0" distR="0" wp14:anchorId="3DC9E457" wp14:editId="3D24BBA1">
             <wp:extent cx="5400040" cy="6038215"/>
             <wp:effectExtent l="0" t="0" r="0" b="635"/>
-            <wp:docPr id="15" name="Imagem 15" descr="Tela de computador com texto preto sobre fundo branco&#10;&#10;Descrição gerada automaticamente"/>
+            <wp:docPr id="13" name="Imagem 13" descr="Texto&#10;&#10;Descrição gerada automaticamente"/>
             <wp:cNvGraphicFramePr>
               <a:graphicFrameLocks xmlns:a="http://schemas.openxmlformats.org/drawingml/2006/main" noChangeAspect="1"/>
             </wp:cNvGraphicFramePr>
@@ -1483,7 +1245,7 @@
               <a:graphicData uri="http://schemas.openxmlformats.org/drawingml/2006/picture">
                 <pic:pic xmlns:pic="http://schemas.openxmlformats.org/drawingml/2006/picture">
                   <pic:nvPicPr>
-                    <pic:cNvPr id="15" name="Imagem 15" descr="Tela de computador com texto preto sobre fundo branco&#10;&#10;Descrição gerada automaticamente"/>
+                    <pic:cNvPr id="13" name="Imagem 13" descr="Texto&#10;&#10;Descrição gerada automaticamente"/>
                     <pic:cNvPicPr/>
                   </pic:nvPicPr>
                   <pic:blipFill>
@@ -1508,6 +1270,716 @@
         </w:drawing>
       </w:r>
     </w:p>
+    <w:p/>
+    <w:p/>
+    <w:p/>
+    <w:p/>
+    <w:p>
+      <w:pPr>
+        <w:pStyle w:val="Ttulo1"/>
+        <w:rPr>
+          <w:bCs/>
+          <w:color w:val="000000" w:themeColor="text1"/>
+          <w14:shadow w14:blurRad="38100" w14:dist="19050" w14:dir="2700000" w14:sx="100000" w14:sy="100000" w14:kx="0" w14:ky="0" w14:algn="tl">
+            <w14:schemeClr w14:val="dk1">
+              <w14:alpha w14:val="60000"/>
+            </w14:schemeClr>
+          </w14:shadow>
+          <w14:textOutline w14:w="0" w14:cap="flat" w14:cmpd="sng" w14:algn="ctr">
+            <w14:noFill/>
+            <w14:prstDash w14:val="solid"/>
+            <w14:round/>
+          </w14:textOutline>
+        </w:rPr>
+      </w:pPr>
+      <w:proofErr w:type="spellStart"/>
+      <w:r>
+        <w:rPr>
+          <w:bCs/>
+          <w:color w:val="000000" w:themeColor="text1"/>
+          <w14:shadow w14:blurRad="38100" w14:dist="19050" w14:dir="2700000" w14:sx="100000" w14:sy="100000" w14:kx="0" w14:ky="0" w14:algn="tl">
+            <w14:schemeClr w14:val="dk1">
+              <w14:alpha w14:val="60000"/>
+            </w14:schemeClr>
+          </w14:shadow>
+          <w14:textOutline w14:w="0" w14:cap="flat" w14:cmpd="sng" w14:algn="ctr">
+            <w14:noFill/>
+            <w14:prstDash w14:val="solid"/>
+            <w14:round/>
+          </w14:textOutline>
+        </w:rPr>
+        <w:lastRenderedPageBreak/>
+        <w:t>Git</w:t>
+      </w:r>
+      <w:proofErr w:type="spellEnd"/>
+      <w:r>
+        <w:rPr>
+          <w:bCs/>
+          <w:color w:val="000000" w:themeColor="text1"/>
+          <w14:shadow w14:blurRad="38100" w14:dist="19050" w14:dir="2700000" w14:sx="100000" w14:sy="100000" w14:kx="0" w14:ky="0" w14:algn="tl">
+            <w14:schemeClr w14:val="dk1">
+              <w14:alpha w14:val="60000"/>
+            </w14:schemeClr>
+          </w14:shadow>
+          <w14:textOutline w14:w="0" w14:cap="flat" w14:cmpd="sng" w14:algn="ctr">
+            <w14:noFill/>
+            <w14:prstDash w14:val="solid"/>
+            <w14:round/>
+          </w14:textOutline>
+        </w:rPr>
+        <w:t xml:space="preserve"> </w:t>
+      </w:r>
+      <w:proofErr w:type="spellStart"/>
+      <w:r>
+        <w:rPr>
+          <w:bCs/>
+          <w:color w:val="000000" w:themeColor="text1"/>
+          <w14:shadow w14:blurRad="38100" w14:dist="19050" w14:dir="2700000" w14:sx="100000" w14:sy="100000" w14:kx="0" w14:ky="0" w14:algn="tl">
+            <w14:schemeClr w14:val="dk1">
+              <w14:alpha w14:val="60000"/>
+            </w14:schemeClr>
+          </w14:shadow>
+          <w14:textOutline w14:w="0" w14:cap="flat" w14:cmpd="sng" w14:algn="ctr">
+            <w14:noFill/>
+            <w14:prstDash w14:val="solid"/>
+            <w14:round/>
+          </w14:textOutline>
+        </w:rPr>
+        <w:t>branch</w:t>
+      </w:r>
+      <w:proofErr w:type="spellEnd"/>
+    </w:p>
+    <w:p>
+      <w:r>
+        <w:t xml:space="preserve">Listar as </w:t>
+      </w:r>
+      <w:proofErr w:type="spellStart"/>
+      <w:r>
+        <w:t>branchs</w:t>
+      </w:r>
+      <w:proofErr w:type="spellEnd"/>
+      <w:r>
+        <w:t xml:space="preserve"> locais.</w:t>
+      </w:r>
+    </w:p>
+    <w:p/>
+    <w:p>
+      <w:r>
+        <w:rPr>
+          <w:noProof/>
+        </w:rPr>
+        <w:drawing>
+          <wp:inline distT="0" distB="0" distL="0" distR="0" wp14:anchorId="449B148D" wp14:editId="3B5BD33A">
+            <wp:extent cx="5400040" cy="6038215"/>
+            <wp:effectExtent l="0" t="0" r="0" b="635"/>
+            <wp:docPr id="14" name="Imagem 14" descr="Tela de computador com texto preto sobre fundo branco&#10;&#10;Descrição gerada automaticamente"/>
+            <wp:cNvGraphicFramePr>
+              <a:graphicFrameLocks xmlns:a="http://schemas.openxmlformats.org/drawingml/2006/main" noChangeAspect="1"/>
+            </wp:cNvGraphicFramePr>
+            <a:graphic xmlns:a="http://schemas.openxmlformats.org/drawingml/2006/main">
+              <a:graphicData uri="http://schemas.openxmlformats.org/drawingml/2006/picture">
+                <pic:pic xmlns:pic="http://schemas.openxmlformats.org/drawingml/2006/picture">
+                  <pic:nvPicPr>
+                    <pic:cNvPr id="14" name="Imagem 14" descr="Tela de computador com texto preto sobre fundo branco&#10;&#10;Descrição gerada automaticamente"/>
+                    <pic:cNvPicPr/>
+                  </pic:nvPicPr>
+                  <pic:blipFill>
+                    <a:blip r:embed="rId13"/>
+                    <a:stretch>
+                      <a:fillRect/>
+                    </a:stretch>
+                  </pic:blipFill>
+                  <pic:spPr>
+                    <a:xfrm>
+                      <a:off x="0" y="0"/>
+                      <a:ext cx="5400040" cy="6038215"/>
+                    </a:xfrm>
+                    <a:prstGeom prst="rect">
+                      <a:avLst/>
+                    </a:prstGeom>
+                  </pic:spPr>
+                </pic:pic>
+              </a:graphicData>
+            </a:graphic>
+          </wp:inline>
+        </w:drawing>
+      </w:r>
+    </w:p>
+    <w:p/>
+    <w:p/>
+    <w:p/>
+    <w:p/>
+    <w:p/>
+    <w:p>
+      <w:pPr>
+        <w:pStyle w:val="Ttulo1"/>
+        <w:rPr>
+          <w:bCs/>
+          <w:color w:val="000000" w:themeColor="text1"/>
+          <w14:shadow w14:blurRad="38100" w14:dist="19050" w14:dir="2700000" w14:sx="100000" w14:sy="100000" w14:kx="0" w14:ky="0" w14:algn="tl">
+            <w14:schemeClr w14:val="dk1">
+              <w14:alpha w14:val="60000"/>
+            </w14:schemeClr>
+          </w14:shadow>
+          <w14:textOutline w14:w="0" w14:cap="flat" w14:cmpd="sng" w14:algn="ctr">
+            <w14:noFill/>
+            <w14:prstDash w14:val="solid"/>
+            <w14:round/>
+          </w14:textOutline>
+        </w:rPr>
+      </w:pPr>
+      <w:proofErr w:type="spellStart"/>
+      <w:r>
+        <w:rPr>
+          <w:bCs/>
+          <w:color w:val="000000" w:themeColor="text1"/>
+          <w14:shadow w14:blurRad="38100" w14:dist="19050" w14:dir="2700000" w14:sx="100000" w14:sy="100000" w14:kx="0" w14:ky="0" w14:algn="tl">
+            <w14:schemeClr w14:val="dk1">
+              <w14:alpha w14:val="60000"/>
+            </w14:schemeClr>
+          </w14:shadow>
+          <w14:textOutline w14:w="0" w14:cap="flat" w14:cmpd="sng" w14:algn="ctr">
+            <w14:noFill/>
+            <w14:prstDash w14:val="solid"/>
+            <w14:round/>
+          </w14:textOutline>
+        </w:rPr>
+        <w:lastRenderedPageBreak/>
+        <w:t>Git</w:t>
+      </w:r>
+      <w:proofErr w:type="spellEnd"/>
+      <w:r>
+        <w:rPr>
+          <w:bCs/>
+          <w:color w:val="000000" w:themeColor="text1"/>
+          <w14:shadow w14:blurRad="38100" w14:dist="19050" w14:dir="2700000" w14:sx="100000" w14:sy="100000" w14:kx="0" w14:ky="0" w14:algn="tl">
+            <w14:schemeClr w14:val="dk1">
+              <w14:alpha w14:val="60000"/>
+            </w14:schemeClr>
+          </w14:shadow>
+          <w14:textOutline w14:w="0" w14:cap="flat" w14:cmpd="sng" w14:algn="ctr">
+            <w14:noFill/>
+            <w14:prstDash w14:val="solid"/>
+            <w14:round/>
+          </w14:textOutline>
+        </w:rPr>
+        <w:t xml:space="preserve"> checkout</w:t>
+      </w:r>
+    </w:p>
+    <w:p>
+      <w:r>
+        <w:t xml:space="preserve">Trocando de </w:t>
+      </w:r>
+      <w:proofErr w:type="spellStart"/>
+      <w:r>
+        <w:t>branch</w:t>
+      </w:r>
+      <w:proofErr w:type="spellEnd"/>
+      <w:r>
+        <w:t>.</w:t>
+      </w:r>
+    </w:p>
+    <w:p/>
+    <w:p>
+      <w:r>
+        <w:rPr>
+          <w:noProof/>
+        </w:rPr>
+        <w:drawing>
+          <wp:inline distT="0" distB="0" distL="0" distR="0" wp14:anchorId="431B6697" wp14:editId="137E073A">
+            <wp:extent cx="5400040" cy="6038215"/>
+            <wp:effectExtent l="0" t="0" r="0" b="635"/>
+            <wp:docPr id="15" name="Imagem 15" descr="Tela de computador com texto preto sobre fundo branco&#10;&#10;Descrição gerada automaticamente"/>
+            <wp:cNvGraphicFramePr>
+              <a:graphicFrameLocks xmlns:a="http://schemas.openxmlformats.org/drawingml/2006/main" noChangeAspect="1"/>
+            </wp:cNvGraphicFramePr>
+            <a:graphic xmlns:a="http://schemas.openxmlformats.org/drawingml/2006/main">
+              <a:graphicData uri="http://schemas.openxmlformats.org/drawingml/2006/picture">
+                <pic:pic xmlns:pic="http://schemas.openxmlformats.org/drawingml/2006/picture">
+                  <pic:nvPicPr>
+                    <pic:cNvPr id="15" name="Imagem 15" descr="Tela de computador com texto preto sobre fundo branco&#10;&#10;Descrição gerada automaticamente"/>
+                    <pic:cNvPicPr/>
+                  </pic:nvPicPr>
+                  <pic:blipFill>
+                    <a:blip r:embed="rId14"/>
+                    <a:stretch>
+                      <a:fillRect/>
+                    </a:stretch>
+                  </pic:blipFill>
+                  <pic:spPr>
+                    <a:xfrm>
+                      <a:off x="0" y="0"/>
+                      <a:ext cx="5400040" cy="6038215"/>
+                    </a:xfrm>
+                    <a:prstGeom prst="rect">
+                      <a:avLst/>
+                    </a:prstGeom>
+                  </pic:spPr>
+                </pic:pic>
+              </a:graphicData>
+            </a:graphic>
+          </wp:inline>
+        </w:drawing>
+      </w:r>
+    </w:p>
+    <w:p>
+      <w:pPr>
+        <w:rPr>
+          <w:b/>
+          <w:bCs/>
+        </w:rPr>
+      </w:pPr>
+      <w:r>
+        <w:rPr>
+          <w:b/>
+          <w:bCs/>
+        </w:rPr>
+        <w:br w:type="page"/>
+      </w:r>
+    </w:p>
+    <w:p>
+      <w:pPr>
+        <w:pStyle w:val="Ttulo1"/>
+        <w:rPr>
+          <w:bCs/>
+          <w:color w:val="000000" w:themeColor="text1"/>
+          <w14:shadow w14:blurRad="38100" w14:dist="19050" w14:dir="2700000" w14:sx="100000" w14:sy="100000" w14:kx="0" w14:ky="0" w14:algn="tl">
+            <w14:schemeClr w14:val="dk1">
+              <w14:alpha w14:val="60000"/>
+            </w14:schemeClr>
+          </w14:shadow>
+          <w14:textOutline w14:w="0" w14:cap="flat" w14:cmpd="sng" w14:algn="ctr">
+            <w14:noFill/>
+            <w14:prstDash w14:val="solid"/>
+            <w14:round/>
+          </w14:textOutline>
+        </w:rPr>
+      </w:pPr>
+      <w:proofErr w:type="spellStart"/>
+      <w:r>
+        <w:rPr>
+          <w:bCs/>
+          <w:color w:val="000000" w:themeColor="text1"/>
+          <w14:shadow w14:blurRad="38100" w14:dist="19050" w14:dir="2700000" w14:sx="100000" w14:sy="100000" w14:kx="0" w14:ky="0" w14:algn="tl">
+            <w14:schemeClr w14:val="dk1">
+              <w14:alpha w14:val="60000"/>
+            </w14:schemeClr>
+          </w14:shadow>
+          <w14:textOutline w14:w="0" w14:cap="flat" w14:cmpd="sng" w14:algn="ctr">
+            <w14:noFill/>
+            <w14:prstDash w14:val="solid"/>
+            <w14:round/>
+          </w14:textOutline>
+        </w:rPr>
+        <w:lastRenderedPageBreak/>
+        <w:t>Pull</w:t>
+      </w:r>
+      <w:proofErr w:type="spellEnd"/>
+      <w:r>
+        <w:rPr>
+          <w:bCs/>
+          <w:color w:val="000000" w:themeColor="text1"/>
+          <w14:shadow w14:blurRad="38100" w14:dist="19050" w14:dir="2700000" w14:sx="100000" w14:sy="100000" w14:kx="0" w14:ky="0" w14:algn="tl">
+            <w14:schemeClr w14:val="dk1">
+              <w14:alpha w14:val="60000"/>
+            </w14:schemeClr>
+          </w14:shadow>
+          <w14:textOutline w14:w="0" w14:cap="flat" w14:cmpd="sng" w14:algn="ctr">
+            <w14:noFill/>
+            <w14:prstDash w14:val="solid"/>
+            <w14:round/>
+          </w14:textOutline>
+        </w:rPr>
+        <w:t xml:space="preserve"> Request</w:t>
+      </w:r>
+    </w:p>
+    <w:p>
+      <w:r>
+        <w:t>Criando solicitação de merge.</w:t>
+      </w:r>
+    </w:p>
+    <w:p/>
+    <w:p>
+      <w:pPr>
+        <w:rPr>
+          <w:b/>
+          <w:bCs/>
+        </w:rPr>
+      </w:pPr>
+      <w:r>
+        <w:rPr>
+          <w:b/>
+          <w:bCs/>
+        </w:rPr>
+        <w:drawing>
+          <wp:inline distT="0" distB="0" distL="0" distR="0" wp14:anchorId="1359460E" wp14:editId="4E8AC844">
+            <wp:extent cx="5400040" cy="4921885"/>
+            <wp:effectExtent l="0" t="0" r="0" b="0"/>
+            <wp:docPr id="2" name="Imagem 2" descr="Texto&#10;&#10;Descrição gerada automaticamente"/>
+            <wp:cNvGraphicFramePr>
+              <a:graphicFrameLocks xmlns:a="http://schemas.openxmlformats.org/drawingml/2006/main" noChangeAspect="1"/>
+            </wp:cNvGraphicFramePr>
+            <a:graphic xmlns:a="http://schemas.openxmlformats.org/drawingml/2006/main">
+              <a:graphicData uri="http://schemas.openxmlformats.org/drawingml/2006/picture">
+                <pic:pic xmlns:pic="http://schemas.openxmlformats.org/drawingml/2006/picture">
+                  <pic:nvPicPr>
+                    <pic:cNvPr id="2" name="Imagem 2" descr="Texto&#10;&#10;Descrição gerada automaticamente"/>
+                    <pic:cNvPicPr/>
+                  </pic:nvPicPr>
+                  <pic:blipFill>
+                    <a:blip r:embed="rId15"/>
+                    <a:stretch>
+                      <a:fillRect/>
+                    </a:stretch>
+                  </pic:blipFill>
+                  <pic:spPr>
+                    <a:xfrm>
+                      <a:off x="0" y="0"/>
+                      <a:ext cx="5400040" cy="4921885"/>
+                    </a:xfrm>
+                    <a:prstGeom prst="rect">
+                      <a:avLst/>
+                    </a:prstGeom>
+                  </pic:spPr>
+                </pic:pic>
+              </a:graphicData>
+            </a:graphic>
+          </wp:inline>
+        </w:drawing>
+      </w:r>
+    </w:p>
+    <w:p>
+      <w:pPr>
+        <w:rPr>
+          <w:b/>
+          <w:bCs/>
+        </w:rPr>
+      </w:pPr>
+    </w:p>
+    <w:p>
+      <w:r>
+        <w:t>No exemplo vemos duas situações, na primeira</w:t>
+      </w:r>
+      <w:r>
+        <w:t xml:space="preserve"> recebemos um 403, nesse caso será necessário solicitar permissão de escrita no repositório:</w:t>
+      </w:r>
+    </w:p>
+    <w:p/>
+    <w:p>
+      <w:r>
+        <w:drawing>
+          <wp:inline distT="0" distB="0" distL="0" distR="0" wp14:anchorId="453118EB" wp14:editId="32A1F6D1">
+            <wp:extent cx="5400040" cy="743585"/>
+            <wp:effectExtent l="0" t="0" r="0" b="0"/>
+            <wp:docPr id="5" name="Imagem 5" descr="Tela preta com letras brancas&#10;&#10;Descrição gerada automaticamente"/>
+            <wp:cNvGraphicFramePr>
+              <a:graphicFrameLocks xmlns:a="http://schemas.openxmlformats.org/drawingml/2006/main" noChangeAspect="1"/>
+            </wp:cNvGraphicFramePr>
+            <a:graphic xmlns:a="http://schemas.openxmlformats.org/drawingml/2006/main">
+              <a:graphicData uri="http://schemas.openxmlformats.org/drawingml/2006/picture">
+                <pic:pic xmlns:pic="http://schemas.openxmlformats.org/drawingml/2006/picture">
+                  <pic:nvPicPr>
+                    <pic:cNvPr id="5" name="Imagem 5" descr="Tela preta com letras brancas&#10;&#10;Descrição gerada automaticamente"/>
+                    <pic:cNvPicPr/>
+                  </pic:nvPicPr>
+                  <pic:blipFill>
+                    <a:blip r:embed="rId16"/>
+                    <a:stretch>
+                      <a:fillRect/>
+                    </a:stretch>
+                  </pic:blipFill>
+                  <pic:spPr>
+                    <a:xfrm>
+                      <a:off x="0" y="0"/>
+                      <a:ext cx="5400040" cy="743585"/>
+                    </a:xfrm>
+                    <a:prstGeom prst="rect">
+                      <a:avLst/>
+                    </a:prstGeom>
+                  </pic:spPr>
+                </pic:pic>
+              </a:graphicData>
+            </a:graphic>
+          </wp:inline>
+        </w:drawing>
+      </w:r>
+    </w:p>
+    <w:p>
+      <w:r>
+        <w:br w:type="page"/>
+      </w:r>
+    </w:p>
+    <w:p>
+      <w:r>
+        <w:lastRenderedPageBreak/>
+        <w:t>No segundo caso temos um exemplo de sucesso no upload para o repositório, gerando um link para solicitação:</w:t>
+      </w:r>
+    </w:p>
+    <w:p/>
+    <w:p>
+      <w:r>
+        <w:drawing>
+          <wp:inline distT="0" distB="0" distL="0" distR="0" wp14:anchorId="23CB1CBD" wp14:editId="58F8E1CE">
+            <wp:extent cx="5400040" cy="2402205"/>
+            <wp:effectExtent l="0" t="0" r="0" b="0"/>
+            <wp:docPr id="6" name="Imagem 6" descr="Texto&#10;&#10;Descrição gerada automaticamente"/>
+            <wp:cNvGraphicFramePr>
+              <a:graphicFrameLocks xmlns:a="http://schemas.openxmlformats.org/drawingml/2006/main" noChangeAspect="1"/>
+            </wp:cNvGraphicFramePr>
+            <a:graphic xmlns:a="http://schemas.openxmlformats.org/drawingml/2006/main">
+              <a:graphicData uri="http://schemas.openxmlformats.org/drawingml/2006/picture">
+                <pic:pic xmlns:pic="http://schemas.openxmlformats.org/drawingml/2006/picture">
+                  <pic:nvPicPr>
+                    <pic:cNvPr id="6" name="Imagem 6" descr="Texto&#10;&#10;Descrição gerada automaticamente"/>
+                    <pic:cNvPicPr/>
+                  </pic:nvPicPr>
+                  <pic:blipFill>
+                    <a:blip r:embed="rId17"/>
+                    <a:stretch>
+                      <a:fillRect/>
+                    </a:stretch>
+                  </pic:blipFill>
+                  <pic:spPr>
+                    <a:xfrm>
+                      <a:off x="0" y="0"/>
+                      <a:ext cx="5400040" cy="2402205"/>
+                    </a:xfrm>
+                    <a:prstGeom prst="rect">
+                      <a:avLst/>
+                    </a:prstGeom>
+                  </pic:spPr>
+                </pic:pic>
+              </a:graphicData>
+            </a:graphic>
+          </wp:inline>
+        </w:drawing>
+      </w:r>
+    </w:p>
+    <w:p>
+      <w:r>
+        <w:drawing>
+          <wp:inline distT="0" distB="0" distL="0" distR="0" wp14:anchorId="6CEC2477" wp14:editId="30045115">
+            <wp:extent cx="5400040" cy="450215"/>
+            <wp:effectExtent l="0" t="0" r="0" b="6985"/>
+            <wp:docPr id="7" name="Imagem 7"/>
+            <wp:cNvGraphicFramePr>
+              <a:graphicFrameLocks xmlns:a="http://schemas.openxmlformats.org/drawingml/2006/main" noChangeAspect="1"/>
+            </wp:cNvGraphicFramePr>
+            <a:graphic xmlns:a="http://schemas.openxmlformats.org/drawingml/2006/main">
+              <a:graphicData uri="http://schemas.openxmlformats.org/drawingml/2006/picture">
+                <pic:pic xmlns:pic="http://schemas.openxmlformats.org/drawingml/2006/picture">
+                  <pic:nvPicPr>
+                    <pic:cNvPr id="1" name=""/>
+                    <pic:cNvPicPr/>
+                  </pic:nvPicPr>
+                  <pic:blipFill>
+                    <a:blip r:embed="rId18"/>
+                    <a:stretch>
+                      <a:fillRect/>
+                    </a:stretch>
+                  </pic:blipFill>
+                  <pic:spPr>
+                    <a:xfrm>
+                      <a:off x="0" y="0"/>
+                      <a:ext cx="5400040" cy="450215"/>
+                    </a:xfrm>
+                    <a:prstGeom prst="rect">
+                      <a:avLst/>
+                    </a:prstGeom>
+                  </pic:spPr>
+                </pic:pic>
+              </a:graphicData>
+            </a:graphic>
+          </wp:inline>
+        </w:drawing>
+      </w:r>
+    </w:p>
+    <w:p/>
+    <w:p>
+      <w:r>
+        <w:t>Ao acessar o link, temos a seguinte tela:</w:t>
+      </w:r>
+    </w:p>
+    <w:p/>
+    <w:p>
+      <w:r>
+        <w:drawing>
+          <wp:inline distT="0" distB="0" distL="0" distR="0" wp14:anchorId="270F890D" wp14:editId="62512941">
+            <wp:extent cx="5400040" cy="2673985"/>
+            <wp:effectExtent l="0" t="0" r="0" b="0"/>
+            <wp:docPr id="9" name="Imagem 9" descr="Tela de computador com texto preto sobre fundo branco&#10;&#10;Descrição gerada automaticamente"/>
+            <wp:cNvGraphicFramePr>
+              <a:graphicFrameLocks xmlns:a="http://schemas.openxmlformats.org/drawingml/2006/main" noChangeAspect="1"/>
+            </wp:cNvGraphicFramePr>
+            <a:graphic xmlns:a="http://schemas.openxmlformats.org/drawingml/2006/main">
+              <a:graphicData uri="http://schemas.openxmlformats.org/drawingml/2006/picture">
+                <pic:pic xmlns:pic="http://schemas.openxmlformats.org/drawingml/2006/picture">
+                  <pic:nvPicPr>
+                    <pic:cNvPr id="9" name="Imagem 9" descr="Tela de computador com texto preto sobre fundo branco&#10;&#10;Descrição gerada automaticamente"/>
+                    <pic:cNvPicPr/>
+                  </pic:nvPicPr>
+                  <pic:blipFill>
+                    <a:blip r:embed="rId19"/>
+                    <a:stretch>
+                      <a:fillRect/>
+                    </a:stretch>
+                  </pic:blipFill>
+                  <pic:spPr>
+                    <a:xfrm>
+                      <a:off x="0" y="0"/>
+                      <a:ext cx="5400040" cy="2673985"/>
+                    </a:xfrm>
+                    <a:prstGeom prst="rect">
+                      <a:avLst/>
+                    </a:prstGeom>
+                  </pic:spPr>
+                </pic:pic>
+              </a:graphicData>
+            </a:graphic>
+          </wp:inline>
+        </w:drawing>
+      </w:r>
+    </w:p>
+    <w:p>
+      <w:r>
+        <w:t>Na parte superior do conteúdo</w:t>
+      </w:r>
+      <w:r>
+        <w:t xml:space="preserve"> selecionamos a origem e destino do merge:</w:t>
+      </w:r>
+    </w:p>
+    <w:p/>
+    <w:p>
+      <w:r>
+        <w:drawing>
+          <wp:inline distT="0" distB="0" distL="0" distR="0" wp14:anchorId="6A997BD2" wp14:editId="6BAB515F">
+            <wp:extent cx="5400040" cy="360045"/>
+            <wp:effectExtent l="0" t="0" r="0" b="1905"/>
+            <wp:docPr id="11" name="Imagem 11"/>
+            <wp:cNvGraphicFramePr>
+              <a:graphicFrameLocks xmlns:a="http://schemas.openxmlformats.org/drawingml/2006/main" noChangeAspect="1"/>
+            </wp:cNvGraphicFramePr>
+            <a:graphic xmlns:a="http://schemas.openxmlformats.org/drawingml/2006/main">
+              <a:graphicData uri="http://schemas.openxmlformats.org/drawingml/2006/picture">
+                <pic:pic xmlns:pic="http://schemas.openxmlformats.org/drawingml/2006/picture">
+                  <pic:nvPicPr>
+                    <pic:cNvPr id="1" name=""/>
+                    <pic:cNvPicPr/>
+                  </pic:nvPicPr>
+                  <pic:blipFill>
+                    <a:blip r:embed="rId20"/>
+                    <a:stretch>
+                      <a:fillRect/>
+                    </a:stretch>
+                  </pic:blipFill>
+                  <pic:spPr>
+                    <a:xfrm>
+                      <a:off x="0" y="0"/>
+                      <a:ext cx="5400040" cy="360045"/>
+                    </a:xfrm>
+                    <a:prstGeom prst="rect">
+                      <a:avLst/>
+                    </a:prstGeom>
+                  </pic:spPr>
+                </pic:pic>
+              </a:graphicData>
+            </a:graphic>
+          </wp:inline>
+        </w:drawing>
+      </w:r>
+    </w:p>
+    <w:p/>
+    <w:p>
+      <w:r>
+        <w:lastRenderedPageBreak/>
+        <w:t>No centro da tela vemos as caixas para edição de título e comentário:</w:t>
+      </w:r>
+    </w:p>
+    <w:p/>
+    <w:p>
+      <w:r>
+        <w:drawing>
+          <wp:inline distT="0" distB="0" distL="0" distR="0" wp14:anchorId="2CD9841C" wp14:editId="400BDA21">
+            <wp:extent cx="5400040" cy="2372995"/>
+            <wp:effectExtent l="0" t="0" r="0" b="8255"/>
+            <wp:docPr id="12" name="Imagem 12" descr="Tela de celular com aplicativo aberto&#10;&#10;Descrição gerada automaticamente"/>
+            <wp:cNvGraphicFramePr>
+              <a:graphicFrameLocks xmlns:a="http://schemas.openxmlformats.org/drawingml/2006/main" noChangeAspect="1"/>
+            </wp:cNvGraphicFramePr>
+            <a:graphic xmlns:a="http://schemas.openxmlformats.org/drawingml/2006/main">
+              <a:graphicData uri="http://schemas.openxmlformats.org/drawingml/2006/picture">
+                <pic:pic xmlns:pic="http://schemas.openxmlformats.org/drawingml/2006/picture">
+                  <pic:nvPicPr>
+                    <pic:cNvPr id="12" name="Imagem 12" descr="Tela de celular com aplicativo aberto&#10;&#10;Descrição gerada automaticamente"/>
+                    <pic:cNvPicPr/>
+                  </pic:nvPicPr>
+                  <pic:blipFill>
+                    <a:blip r:embed="rId21"/>
+                    <a:stretch>
+                      <a:fillRect/>
+                    </a:stretch>
+                  </pic:blipFill>
+                  <pic:spPr>
+                    <a:xfrm>
+                      <a:off x="0" y="0"/>
+                      <a:ext cx="5400040" cy="2372995"/>
+                    </a:xfrm>
+                    <a:prstGeom prst="rect">
+                      <a:avLst/>
+                    </a:prstGeom>
+                  </pic:spPr>
+                </pic:pic>
+              </a:graphicData>
+            </a:graphic>
+          </wp:inline>
+        </w:drawing>
+      </w:r>
+    </w:p>
+    <w:p/>
+    <w:p>
+      <w:r>
+        <w:t>No canto superior direito, temos acesso ao menu para selecionar o revisor (clicando na engrenagem):</w:t>
+      </w:r>
+    </w:p>
+    <w:p>
+      <w:r>
+        <w:drawing>
+          <wp:inline distT="0" distB="0" distL="0" distR="0" wp14:anchorId="2C6BA645" wp14:editId="10DF0484">
+            <wp:extent cx="5455368" cy="1638300"/>
+            <wp:effectExtent l="0" t="0" r="0" b="0"/>
+            <wp:docPr id="16" name="Imagem 16" descr="Uma imagem contendo Texto&#10;&#10;Descrição gerada automaticamente"/>
+            <wp:cNvGraphicFramePr>
+              <a:graphicFrameLocks xmlns:a="http://schemas.openxmlformats.org/drawingml/2006/main" noChangeAspect="1"/>
+            </wp:cNvGraphicFramePr>
+            <a:graphic xmlns:a="http://schemas.openxmlformats.org/drawingml/2006/main">
+              <a:graphicData uri="http://schemas.openxmlformats.org/drawingml/2006/picture">
+                <pic:pic xmlns:pic="http://schemas.openxmlformats.org/drawingml/2006/picture">
+                  <pic:nvPicPr>
+                    <pic:cNvPr id="16" name="Imagem 16" descr="Uma imagem contendo Texto&#10;&#10;Descrição gerada automaticamente"/>
+                    <pic:cNvPicPr/>
+                  </pic:nvPicPr>
+                  <pic:blipFill>
+                    <a:blip r:embed="rId22"/>
+                    <a:stretch>
+                      <a:fillRect/>
+                    </a:stretch>
+                  </pic:blipFill>
+                  <pic:spPr>
+                    <a:xfrm>
+                      <a:off x="0" y="0"/>
+                      <a:ext cx="5471244" cy="1643068"/>
+                    </a:xfrm>
+                    <a:prstGeom prst="rect">
+                      <a:avLst/>
+                    </a:prstGeom>
+                  </pic:spPr>
+                </pic:pic>
+              </a:graphicData>
+            </a:graphic>
+          </wp:inline>
+        </w:drawing>
+      </w:r>
+    </w:p>
     <w:sectPr>
       <w:pgSz w:w="11906" w:h="16838"/>
       <w:pgMar w:top="1417" w:right="1701" w:bottom="1417" w:left="1701" w:header="708" w:footer="708" w:gutter="0"/>
@@ -1516,6 +1988,56 @@
     </w:sectPr>
   </w:body>
 </w:document>
+</file>
+
+<file path=word/endnotes.xml><?xml version="1.0" encoding="utf-8"?>
+<w:endnotes xmlns:wpc="http://schemas.microsoft.com/office/word/2010/wordprocessingCanvas" xmlns:cx="http://schemas.microsoft.com/office/drawing/2014/chartex" xmlns:cx1="http://schemas.microsoft.com/office/drawing/2015/9/8/chartex" xmlns:cx2="http://schemas.microsoft.com/office/drawing/2015/10/21/chartex" xmlns:cx3="http://schemas.microsoft.com/office/drawing/2016/5/9/chartex" xmlns:cx4="http://schemas.microsoft.com/office/drawing/2016/5/10/chartex" xmlns:cx5="http://schemas.microsoft.com/office/drawing/2016/5/11/chartex" xmlns:cx6="http://schemas.microsoft.com/office/drawing/2016/5/12/chartex" xmlns:cx7="http://schemas.microsoft.com/office/drawing/2016/5/13/chartex" xmlns:cx8="http://schemas.microsoft.com/office/drawing/2016/5/14/chartex" xmlns:mc="http://schemas.openxmlformats.org/markup-compatibility/2006" xmlns:aink="http://schemas.microsoft.com/office/drawing/2016/ink" xmlns:am3d="http://schemas.microsoft.com/office/drawing/2017/model3d" xmlns:o="urn:schemas-microsoft-com:office:office" xmlns:oel="http://schemas.microsoft.com/office/2019/extlst" xmlns:r="http://schemas.openxmlformats.org/officeDocument/2006/relationships" xmlns:m="http://schemas.openxmlformats.org/officeDocument/2006/math" xmlns:v="urn:schemas-microsoft-com:vml" xmlns:wp14="http://schemas.microsoft.com/office/word/2010/wordprocessingDrawing" xmlns:wp="http://schemas.openxmlformats.org/drawingml/2006/wordprocessingDrawing" xmlns:w10="urn:schemas-microsoft-com:office:word" xmlns:w="http://schemas.openxmlformats.org/wordprocessingml/2006/main" xmlns:w14="http://schemas.microsoft.com/office/word/2010/wordml" xmlns:w15="http://schemas.microsoft.com/office/word/2012/wordml" xmlns:w16cex="http://schemas.microsoft.com/office/word/2018/wordml/cex" xmlns:w16cid="http://schemas.microsoft.com/office/word/2016/wordml/cid" xmlns:w16="http://schemas.microsoft.com/office/word/2018/wordml" xmlns:w16sdtdh="http://schemas.microsoft.com/office/word/2020/wordml/sdtdatahash" xmlns:w16se="http://schemas.microsoft.com/office/word/2015/wordml/symex" xmlns:wpg="http://schemas.microsoft.com/office/word/2010/wordprocessingGroup" xmlns:wpi="http://schemas.microsoft.com/office/word/2010/wordprocessingInk" xmlns:wne="http://schemas.microsoft.com/office/word/2006/wordml" xmlns:wps="http://schemas.microsoft.com/office/word/2010/wordprocessingShape" mc:Ignorable="w14 w15 w16se w16cid w16 w16cex w16sdtdh wp14">
+  <w:endnote w:type="separator" w:id="-1">
+    <w:p>
+      <w:pPr>
+        <w:spacing w:after="0" w:line="240" w:lineRule="auto"/>
+      </w:pPr>
+      <w:r>
+        <w:separator/>
+      </w:r>
+    </w:p>
+  </w:endnote>
+  <w:endnote w:type="continuationSeparator" w:id="0">
+    <w:p>
+      <w:pPr>
+        <w:spacing w:after="0" w:line="240" w:lineRule="auto"/>
+      </w:pPr>
+      <w:r>
+        <w:continuationSeparator/>
+      </w:r>
+    </w:p>
+  </w:endnote>
+</w:endnotes>
+</file>
+
+<file path=word/footnotes.xml><?xml version="1.0" encoding="utf-8"?>
+<w:footnotes xmlns:wpc="http://schemas.microsoft.com/office/word/2010/wordprocessingCanvas" xmlns:cx="http://schemas.microsoft.com/office/drawing/2014/chartex" xmlns:cx1="http://schemas.microsoft.com/office/drawing/2015/9/8/chartex" xmlns:cx2="http://schemas.microsoft.com/office/drawing/2015/10/21/chartex" xmlns:cx3="http://schemas.microsoft.com/office/drawing/2016/5/9/chartex" xmlns:cx4="http://schemas.microsoft.com/office/drawing/2016/5/10/chartex" xmlns:cx5="http://schemas.microsoft.com/office/drawing/2016/5/11/chartex" xmlns:cx6="http://schemas.microsoft.com/office/drawing/2016/5/12/chartex" xmlns:cx7="http://schemas.microsoft.com/office/drawing/2016/5/13/chartex" xmlns:cx8="http://schemas.microsoft.com/office/drawing/2016/5/14/chartex" xmlns:mc="http://schemas.openxmlformats.org/markup-compatibility/2006" xmlns:aink="http://schemas.microsoft.com/office/drawing/2016/ink" xmlns:am3d="http://schemas.microsoft.com/office/drawing/2017/model3d" xmlns:o="urn:schemas-microsoft-com:office:office" xmlns:oel="http://schemas.microsoft.com/office/2019/extlst" xmlns:r="http://schemas.openxmlformats.org/officeDocument/2006/relationships" xmlns:m="http://schemas.openxmlformats.org/officeDocument/2006/math" xmlns:v="urn:schemas-microsoft-com:vml" xmlns:wp14="http://schemas.microsoft.com/office/word/2010/wordprocessingDrawing" xmlns:wp="http://schemas.openxmlformats.org/drawingml/2006/wordprocessingDrawing" xmlns:w10="urn:schemas-microsoft-com:office:word" xmlns:w="http://schemas.openxmlformats.org/wordprocessingml/2006/main" xmlns:w14="http://schemas.microsoft.com/office/word/2010/wordml" xmlns:w15="http://schemas.microsoft.com/office/word/2012/wordml" xmlns:w16cex="http://schemas.microsoft.com/office/word/2018/wordml/cex" xmlns:w16cid="http://schemas.microsoft.com/office/word/2016/wordml/cid" xmlns:w16="http://schemas.microsoft.com/office/word/2018/wordml" xmlns:w16sdtdh="http://schemas.microsoft.com/office/word/2020/wordml/sdtdatahash" xmlns:w16se="http://schemas.microsoft.com/office/word/2015/wordml/symex" xmlns:wpg="http://schemas.microsoft.com/office/word/2010/wordprocessingGroup" xmlns:wpi="http://schemas.microsoft.com/office/word/2010/wordprocessingInk" xmlns:wne="http://schemas.microsoft.com/office/word/2006/wordml" xmlns:wps="http://schemas.microsoft.com/office/word/2010/wordprocessingShape" mc:Ignorable="w14 w15 w16se w16cid w16 w16cex w16sdtdh wp14">
+  <w:footnote w:type="separator" w:id="-1">
+    <w:p>
+      <w:pPr>
+        <w:spacing w:after="0" w:line="240" w:lineRule="auto"/>
+      </w:pPr>
+      <w:r>
+        <w:separator/>
+      </w:r>
+    </w:p>
+  </w:footnote>
+  <w:footnote w:type="continuationSeparator" w:id="0">
+    <w:p>
+      <w:pPr>
+        <w:spacing w:after="0" w:line="240" w:lineRule="auto"/>
+      </w:pPr>
+      <w:r>
+        <w:continuationSeparator/>
+      </w:r>
+    </w:p>
+  </w:footnote>
+</w:footnotes>
 </file>
 
 <file path=word/styles.xml><?xml version="1.0" encoding="utf-8"?>
@@ -1916,7 +2438,7 @@
   <w:style w:type="paragraph" w:default="1" w:styleId="Normal">
     <w:name w:val="Normal"/>
     <w:qFormat/>
-    <w:rsid w:val="00F23B25"/>
+    <w:rsid w:val="0005065A"/>
   </w:style>
   <w:style w:type="paragraph" w:styleId="Ttulo1">
     <w:name w:val="heading 1"/>

</xml_diff>